<commit_message>
Moved some files to separate directories to separate the parallel and serial solution in order to use the makefile for compilation and running.
</commit_message>
<xml_diff>
--- a/PCP1 Report.docx
+++ b/PCP1 Report.docx
@@ -588,7 +588,30 @@
         <w:pStyle w:val="Heading2"/>
       </w:pPr>
       <w:r>
-        <w:t>Increasing dungeon size with fixed number of searches ratio</w:t>
+        <w:t xml:space="preserve">Increasing dungeon size with fixed </w:t>
+      </w:r>
+      <w:r>
+        <w:t>search density</w:t>
+      </w:r>
+    </w:p>
+    <w:p>
+      <w:pPr>
+        <w:pStyle w:val="Caption"/>
+        <w:keepNext/>
+      </w:pPr>
+      <w:r>
+        <w:t xml:space="preserve">Table </w:t>
+      </w:r>
+      <w:fldSimple w:instr=" SEQ Table \* ARABIC ">
+        <w:r>
+          <w:rPr>
+            <w:noProof/>
+          </w:rPr>
+          <w:t>1</w:t>
+        </w:r>
+      </w:fldSimple>
+      <w:r>
+        <w:t>:  Increasing dungeon size</w:t>
       </w:r>
     </w:p>
     <w:tbl>
@@ -885,7 +908,33 @@
         <w:pStyle w:val="Heading2"/>
       </w:pPr>
       <w:r>
-        <w:t>Increasing number of searches ratio with fixed dungeon size</w:t>
+        <w:t xml:space="preserve">Increasing </w:t>
+      </w:r>
+      <w:r>
+        <w:t>search density</w:t>
+      </w:r>
+      <w:r>
+        <w:t xml:space="preserve"> with fixed dungeon size</w:t>
+      </w:r>
+    </w:p>
+    <w:p>
+      <w:pPr>
+        <w:pStyle w:val="Caption"/>
+        <w:keepNext/>
+      </w:pPr>
+      <w:r>
+        <w:t xml:space="preserve">Table </w:t>
+      </w:r>
+      <w:fldSimple w:instr=" SEQ Table \* ARABIC ">
+        <w:r>
+          <w:rPr>
+            <w:noProof/>
+          </w:rPr>
+          <w:t>2</w:t>
+        </w:r>
+      </w:fldSimple>
+      <w:r>
+        <w:t>: Increasing search density</w:t>
       </w:r>
     </w:p>
     <w:tbl>
@@ -1164,7 +1213,33 @@
         <w:pStyle w:val="Heading2"/>
       </w:pPr>
       <w:r>
-        <w:t>Increasing number of searches ratio with increasing dungeon size</w:t>
+        <w:t xml:space="preserve">Increasing </w:t>
+      </w:r>
+      <w:r>
+        <w:t>search density</w:t>
+      </w:r>
+      <w:r>
+        <w:t xml:space="preserve"> with increasing dungeon size</w:t>
+      </w:r>
+    </w:p>
+    <w:p>
+      <w:pPr>
+        <w:pStyle w:val="Caption"/>
+        <w:keepNext/>
+      </w:pPr>
+      <w:r>
+        <w:t xml:space="preserve">Table </w:t>
+      </w:r>
+      <w:fldSimple w:instr=" SEQ Table \* ARABIC ">
+        <w:r>
+          <w:rPr>
+            <w:noProof/>
+          </w:rPr>
+          <w:t>3</w:t>
+        </w:r>
+      </w:fldSimple>
+      <w:r>
+        <w:t>: Increasing dungeon size and search density</w:t>
       </w:r>
     </w:p>
     <w:tbl>
@@ -1443,7 +1518,33 @@
         <w:pStyle w:val="Heading2"/>
       </w:pPr>
       <w:r>
-        <w:t>Fixed dungeon size and number of searches ratio with changing seeds</w:t>
+        <w:t xml:space="preserve">Fixed dungeon size and </w:t>
+      </w:r>
+      <w:r>
+        <w:t>search density</w:t>
+      </w:r>
+      <w:r>
+        <w:t xml:space="preserve"> with changing seeds</w:t>
+      </w:r>
+    </w:p>
+    <w:p>
+      <w:pPr>
+        <w:pStyle w:val="Caption"/>
+        <w:keepNext/>
+      </w:pPr>
+      <w:r>
+        <w:t xml:space="preserve">Table </w:t>
+      </w:r>
+      <w:fldSimple w:instr=" SEQ Table \* ARABIC ">
+        <w:r>
+          <w:rPr>
+            <w:noProof/>
+          </w:rPr>
+          <w:t>4</w:t>
+        </w:r>
+      </w:fldSimple>
+      <w:r>
+        <w:t>: Changing seeds</w:t>
       </w:r>
     </w:p>
     <w:tbl>
@@ -1743,23 +1844,20 @@
         </w:numPr>
       </w:pPr>
       <w:r>
-        <w:t xml:space="preserve">Increase in the number of searches ratio has </w:t>
-      </w:r>
-      <w:proofErr w:type="gramStart"/>
-      <w:r>
-        <w:t>little impact</w:t>
-      </w:r>
-      <w:proofErr w:type="gramEnd"/>
-      <w:r>
-        <w:t xml:space="preserve"> on the time taken. Increasing the number of searches ratio with other parameters fixed will increase the time taken by the program, but </w:t>
-      </w:r>
-      <w:proofErr w:type="gramStart"/>
-      <w:r>
-        <w:t>not greatly</w:t>
-      </w:r>
-      <w:proofErr w:type="gramEnd"/>
-      <w:r>
-        <w:t>.</w:t>
+        <w:lastRenderedPageBreak/>
+        <w:t xml:space="preserve">Increase in the </w:t>
+      </w:r>
+      <w:r>
+        <w:t>search density</w:t>
+      </w:r>
+      <w:r>
+        <w:t xml:space="preserve"> has little impact on the time taken. Increasing the </w:t>
+      </w:r>
+      <w:r>
+        <w:t>search density</w:t>
+      </w:r>
+      <w:r>
+        <w:t xml:space="preserve"> with other parameters fixed will increase the time taken by the program, but not greatly.</w:t>
       </w:r>
     </w:p>
     <w:p>
@@ -1771,7 +1869,13 @@
         </w:numPr>
       </w:pPr>
       <w:r>
-        <w:t>Changing ratios has little and indeterminate impact on the time taken.</w:t>
+        <w:t xml:space="preserve">Changing </w:t>
+      </w:r>
+      <w:r>
+        <w:t>seeds</w:t>
+      </w:r>
+      <w:r>
+        <w:t xml:space="preserve"> has little and indeterminate impact on the time taken.</w:t>
       </w:r>
     </w:p>
     <w:p>
@@ -1783,15 +1887,13 @@
         </w:numPr>
       </w:pPr>
       <w:r>
-        <w:t xml:space="preserve">Increasing both the dungeon size and number of searches ratio will increase the time taken by the program, with the dungeon size having </w:t>
-      </w:r>
-      <w:proofErr w:type="gramStart"/>
-      <w:r>
-        <w:t>great impact</w:t>
-      </w:r>
-      <w:proofErr w:type="gramEnd"/>
-      <w:r>
-        <w:t>.</w:t>
+        <w:t xml:space="preserve">Increasing both the dungeon size and </w:t>
+      </w:r>
+      <w:r>
+        <w:t>the search density</w:t>
+      </w:r>
+      <w:r>
+        <w:t xml:space="preserve"> will increase the time taken by the program, with the dungeon size having great impact.</w:t>
       </w:r>
     </w:p>
     <w:p>
@@ -1799,7 +1901,6 @@
         <w:pStyle w:val="Heading1"/>
       </w:pPr>
       <w:r>
-        <w:lastRenderedPageBreak/>
         <w:t>Methods section</w:t>
       </w:r>
     </w:p>
@@ -1815,13 +1916,8 @@
       <w:pPr>
         <w:ind w:left="720"/>
       </w:pPr>
-      <w:proofErr w:type="gramStart"/>
-      <w:r>
-        <w:t>In order to</w:t>
-      </w:r>
-      <w:proofErr w:type="gramEnd"/>
-      <w:r>
-        <w:t xml:space="preserve"> verify that the parallel algorithm was correctly working, I ran each set of input five times </w:t>
+      <w:r>
+        <w:t xml:space="preserve">In order to verify that the parallel algorithm was correctly working, I ran each set of input five times </w:t>
       </w:r>
       <w:r>
         <w:t>on my local machine and on the server for</w:t>
@@ -1830,15 +1926,7 @@
         <w:t xml:space="preserve"> both the parallel and the serial programs. Each time, I would take the images produced by both programs, used</w:t>
       </w:r>
       <w:r>
-        <w:t xml:space="preserve"> the BeyondCompare software to compare the pixel details of both the images to ensure both the images are </w:t>
-      </w:r>
-      <w:proofErr w:type="gramStart"/>
-      <w:r>
-        <w:t>exactly identical</w:t>
-      </w:r>
-      <w:proofErr w:type="gramEnd"/>
-      <w:r>
-        <w:t>.</w:t>
+        <w:t xml:space="preserve"> the BeyondCompare software to compare the pixel details of both the images to ensure both the images are exactly identical.</w:t>
       </w:r>
     </w:p>
     <w:p>
@@ -1854,26 +1942,239 @@
         <w:ind w:left="720"/>
       </w:pPr>
       <w:r>
-        <w:t xml:space="preserve">To determine the optimum search density, I fixed the dungeon size to </w:t>
-      </w:r>
-      <w:proofErr w:type="gramStart"/>
-      <w:r>
-        <w:t>200</w:t>
-      </w:r>
-      <w:proofErr w:type="gramEnd"/>
-      <w:r>
-        <w:t xml:space="preserve"> and</w:t>
-      </w:r>
-      <w:r>
-        <w:t xml:space="preserve"> the seed to </w:t>
-      </w:r>
-      <w:proofErr w:type="gramStart"/>
-      <w:r>
-        <w:t>4</w:t>
-      </w:r>
-      <w:proofErr w:type="gramEnd"/>
-      <w:r>
-        <w:t xml:space="preserve">. The search density </w:t>
+        <w:t>To determine the optimum search density, I fixed the dungeon size to 200 and</w:t>
+      </w:r>
+      <w:r>
+        <w:t xml:space="preserve"> the seed to 4. </w:t>
+      </w:r>
+      <w:r>
+        <w:t>I tested the search density in the range of 0.2 – 1.0 in increments of 0.2 and also on the range of 0.1 – 0.5 in increments of 0.1.</w:t>
+      </w:r>
+      <w:r>
+        <w:t xml:space="preserve"> </w:t>
+      </w:r>
+      <w:r>
+        <w:t xml:space="preserve">Similar to the results in </w:t>
+      </w:r>
+      <w:r>
+        <w:rPr>
+          <w:b/>
+          <w:bCs/>
+        </w:rPr>
+        <w:t>Table 2</w:t>
+      </w:r>
+      <w:r>
+        <w:t xml:space="preserve">, an increase in the search density will increase the time taken by the program to finish execution. However, the overall effect on the speedup is not linear. </w:t>
+      </w:r>
+      <w:r>
+        <w:t>The search density of 0.1 takes less time for program execution, hence can be the most ideal.</w:t>
+      </w:r>
+    </w:p>
+    <w:p>
+      <w:pPr>
+        <w:pStyle w:val="Heading2"/>
+      </w:pPr>
+      <w:r>
+        <w:t>Benchmarking</w:t>
+      </w:r>
+    </w:p>
+    <w:p>
+      <w:pPr>
+        <w:ind w:left="720"/>
+      </w:pPr>
+      <w:r>
+        <w:t>To benchmark my parallel algorithm to ensure that it is both correct and faster, I ran the serial and parallel algorithms for each set of inputs multiples times on both my local machine</w:t>
+      </w:r>
+      <w:r>
+        <w:t xml:space="preserve"> </w:t>
+      </w:r>
+      <w:r>
+        <w:fldChar w:fldCharType="begin"/>
+      </w:r>
+      <w:r>
+        <w:instrText>HYPERLINK "LocalMachineSpecs.txt"</w:instrText>
+      </w:r>
+      <w:r>
+        <w:fldChar w:fldCharType="separate"/>
+      </w:r>
+      <w:r>
+        <w:rPr>
+          <w:rStyle w:val="Hyperlink"/>
+        </w:rPr>
+        <w:t>()</w:t>
+      </w:r>
+      <w:r>
+        <w:fldChar w:fldCharType="end"/>
+      </w:r>
+      <w:r>
+        <w:t xml:space="preserve"> and on the nightmare UCT server</w:t>
+      </w:r>
+      <w:r>
+        <w:t xml:space="preserve"> </w:t>
+      </w:r>
+      <w:hyperlink r:id="rId6" w:history="1">
+        <w:r>
+          <w:rPr>
+            <w:rStyle w:val="Hyperlink"/>
+          </w:rPr>
+          <w:t>()</w:t>
+        </w:r>
+        <w:r>
+          <w:rPr>
+            <w:rStyle w:val="Hyperlink"/>
+          </w:rPr>
+          <w:t>,</w:t>
+        </w:r>
+      </w:hyperlink>
+      <w:r>
+        <w:t xml:space="preserve"> recorded the results an</w:t>
+      </w:r>
+      <w:r>
+        <w:t>d</w:t>
+      </w:r>
+      <w:r>
+        <w:t xml:space="preserve"> took the average first ten runs adjusted for outliers.</w:t>
+      </w:r>
+      <w:r>
+        <w:t xml:space="preserve"> </w:t>
+      </w:r>
+      <w:r>
+        <w:t xml:space="preserve">The range of inputs I tested on are exactly the same as the ones used for </w:t>
+      </w:r>
+      <w:r>
+        <w:rPr>
+          <w:rStyle w:val="IntenseReference"/>
+        </w:rPr>
+        <w:t>Serial Program Profiling</w:t>
+      </w:r>
+      <w:r>
+        <w:t>.</w:t>
+      </w:r>
+    </w:p>
+    <w:p>
+      <w:pPr>
+        <w:ind w:left="720"/>
+      </w:pPr>
+      <w:r>
+        <w:t xml:space="preserve">In order to determine the sequential cutoff, I initially chose the sequential cutoff of 10. </w:t>
+      </w:r>
+      <w:r>
+        <w:t>However, remembering</w:t>
+      </w:r>
+      <w:r>
+        <w:t xml:space="preserve"> Amdahl’s law, I wanted to see the effect of sequential cutoff on the time the program takes and its speed</w:t>
+      </w:r>
+      <w:r>
+        <w:t>. So, I set the sequential cutoff to 1% of the dungeon size, then to 5% and then to 10</w:t>
+      </w:r>
+      <w:r>
+        <w:t>%. I</w:t>
+      </w:r>
+      <w:r>
+        <w:t xml:space="preserve"> recorded the results for increasing dungeon size only.  </w:t>
+      </w:r>
+      <w:r>
+        <w:t>The 10% sequential cutoff was better than the 1% sequential cutoff, however the difference between the 10% and 5% sequential cutoff was not that contrast. However</w:t>
+      </w:r>
+      <w:r>
+        <w:t>, the 5% sequential cutoff seemed ideal for larger dungeon size.</w:t>
+      </w:r>
+    </w:p>
+    <w:p/>
+    <w:p/>
+    <w:p/>
+    <w:p>
+      <w:pPr>
+        <w:pStyle w:val="Heading1"/>
+      </w:pPr>
+      <w:r>
+        <w:lastRenderedPageBreak/>
+        <w:t>Result section</w:t>
+      </w:r>
+    </w:p>
+    <w:p>
+      <w:pPr>
+        <w:pStyle w:val="Heading2"/>
+      </w:pPr>
+      <w:r>
+        <w:t>Validation</w:t>
+      </w:r>
+    </w:p>
+    <w:p>
+      <w:r>
+        <w:tab/>
+      </w:r>
+      <w:hyperlink r:id="rId7" w:history="1">
+        <w:r>
+          <w:rPr>
+            <w:rStyle w:val="Hyperlink"/>
+          </w:rPr>
+          <w:t>Validation.pdf</w:t>
+        </w:r>
+      </w:hyperlink>
+    </w:p>
+    <w:p>
+      <w:pPr>
+        <w:pStyle w:val="Heading2"/>
+      </w:pPr>
+      <w:r>
+        <w:t>Benchmarking</w:t>
+      </w:r>
+    </w:p>
+    <w:p>
+      <w:r>
+        <w:rPr>
+          <w:noProof/>
+        </w:rPr>
+        <w:drawing>
+          <wp:inline distT="0" distB="0" distL="0" distR="0" wp14:anchorId="363EFD36" wp14:editId="0E2C5DD8">
+            <wp:extent cx="5486400" cy="3200400"/>
+            <wp:effectExtent l="0" t="0" r="0" b="0"/>
+            <wp:docPr id="308492961" name="Chart 4"/>
+            <wp:cNvGraphicFramePr/>
+            <a:graphic xmlns:a="http://schemas.openxmlformats.org/drawingml/2006/main">
+              <a:graphicData uri="http://schemas.openxmlformats.org/drawingml/2006/chart">
+                <c:chart xmlns:c="http://schemas.openxmlformats.org/drawingml/2006/chart" xmlns:r="http://schemas.openxmlformats.org/officeDocument/2006/relationships" r:id="rId8"/>
+              </a:graphicData>
+            </a:graphic>
+          </wp:inline>
+        </w:drawing>
+      </w:r>
+    </w:p>
+    <w:p>
+      <w:r>
+        <w:tab/>
+      </w:r>
+      <w:bookmarkStart w:id="0" w:name="_MON_1816939355"/>
+      <w:bookmarkEnd w:id="0"/>
+      <w:r>
+        <w:object w:dxaOrig="9026" w:dyaOrig="450" w14:anchorId="480602DB">
+          <v:shapetype id="_x0000_t75" coordsize="21600,21600" o:spt="75" o:preferrelative="t" path="m@4@5l@4@11@9@11@9@5xe" filled="f" stroked="f">
+            <v:stroke joinstyle="miter"/>
+            <v:formulas>
+              <v:f eqn="if lineDrawn pixelLineWidth 0"/>
+              <v:f eqn="sum @0 1 0"/>
+              <v:f eqn="sum 0 0 @1"/>
+              <v:f eqn="prod @2 1 2"/>
+              <v:f eqn="prod @3 21600 pixelWidth"/>
+              <v:f eqn="prod @3 21600 pixelHeight"/>
+              <v:f eqn="sum @0 0 1"/>
+              <v:f eqn="prod @6 1 2"/>
+              <v:f eqn="prod @7 21600 pixelWidth"/>
+              <v:f eqn="sum @8 21600 0"/>
+              <v:f eqn="prod @7 21600 pixelHeight"/>
+              <v:f eqn="sum @10 21600 0"/>
+            </v:formulas>
+            <v:path o:extrusionok="f" gradientshapeok="t" o:connecttype="rect"/>
+            <o:lock v:ext="edit" aspectratio="t"/>
+          </v:shapetype>
+          <v:shape id="_x0000_i1025" type="#_x0000_t75" style="width:451.35pt;height:22.65pt" o:ole="">
+            <v:imagedata r:id="rId9" o:title=""/>
+          </v:shape>
+          <o:OLEObject Type="Embed" ProgID="Word.Document.12" ShapeID="_x0000_i1025" DrawAspect="Content" ObjectID="_1816975861" r:id="rId10">
+            <o:FieldCodes>\s</o:FieldCodes>
+          </o:OLEObject>
+        </w:object>
       </w:r>
     </w:p>
     <w:sectPr>
@@ -3268,7 +3569,1271 @@
       </w:rPr>
     </w:tblStylePr>
   </w:style>
+  <w:style w:type="paragraph" w:styleId="Caption">
+    <w:name w:val="caption"/>
+    <w:basedOn w:val="Normal"/>
+    <w:next w:val="Normal"/>
+    <w:uiPriority w:val="35"/>
+    <w:unhideWhenUsed/>
+    <w:qFormat/>
+    <w:rsid w:val="00DC19B9"/>
+    <w:pPr>
+      <w:spacing w:after="200" w:line="240" w:lineRule="auto"/>
+    </w:pPr>
+    <w:rPr>
+      <w:i/>
+      <w:iCs/>
+      <w:color w:val="0E2841" w:themeColor="text2"/>
+      <w:sz w:val="18"/>
+      <w:szCs w:val="18"/>
+    </w:rPr>
+  </w:style>
+  <w:style w:type="character" w:styleId="Hyperlink">
+    <w:name w:val="Hyperlink"/>
+    <w:basedOn w:val="DefaultParagraphFont"/>
+    <w:uiPriority w:val="99"/>
+    <w:unhideWhenUsed/>
+    <w:rsid w:val="00327C7B"/>
+    <w:rPr>
+      <w:color w:val="467886" w:themeColor="hyperlink"/>
+      <w:u w:val="single"/>
+    </w:rPr>
+  </w:style>
+  <w:style w:type="character" w:styleId="UnresolvedMention">
+    <w:name w:val="Unresolved Mention"/>
+    <w:basedOn w:val="DefaultParagraphFont"/>
+    <w:uiPriority w:val="99"/>
+    <w:semiHidden/>
+    <w:unhideWhenUsed/>
+    <w:rsid w:val="00327C7B"/>
+    <w:rPr>
+      <w:color w:val="605E5C"/>
+      <w:shd w:val="clear" w:color="auto" w:fill="E1DFDD"/>
+    </w:rPr>
+  </w:style>
+  <w:style w:type="character" w:styleId="FollowedHyperlink">
+    <w:name w:val="FollowedHyperlink"/>
+    <w:basedOn w:val="DefaultParagraphFont"/>
+    <w:uiPriority w:val="99"/>
+    <w:semiHidden/>
+    <w:unhideWhenUsed/>
+    <w:rsid w:val="00327C7B"/>
+    <w:rPr>
+      <w:color w:val="96607D" w:themeColor="followedHyperlink"/>
+      <w:u w:val="single"/>
+    </w:rPr>
+  </w:style>
 </w:styles>
+</file>
+
+<file path=word/charts/chart1.xml><?xml version="1.0" encoding="utf-8"?>
+<c:chartSpace xmlns:c="http://schemas.openxmlformats.org/drawingml/2006/chart" xmlns:a="http://schemas.openxmlformats.org/drawingml/2006/main" xmlns:r="http://schemas.openxmlformats.org/officeDocument/2006/relationships" xmlns:c16r2="http://schemas.microsoft.com/office/drawing/2015/06/chart">
+  <c:date1904 val="0"/>
+  <c:lang val="en-US"/>
+  <c:roundedCorners val="0"/>
+  <mc:AlternateContent xmlns:mc="http://schemas.openxmlformats.org/markup-compatibility/2006">
+    <mc:Choice xmlns:c14="http://schemas.microsoft.com/office/drawing/2007/8/2/chart" Requires="c14">
+      <c14:style val="102"/>
+    </mc:Choice>
+    <mc:Fallback>
+      <c:style val="2"/>
+    </mc:Fallback>
+  </mc:AlternateContent>
+  <c:chart>
+    <c:title>
+      <c:tx>
+        <c:rich>
+          <a:bodyPr rot="0" spcFirstLastPara="1" vertOverflow="ellipsis" vert="horz" wrap="square" anchor="ctr" anchorCtr="1"/>
+          <a:lstStyle/>
+          <a:p>
+            <a:pPr>
+              <a:defRPr sz="1600" b="1" i="0" u="none" strike="noStrike" kern="1200" spc="100" baseline="0">
+                <a:solidFill>
+                  <a:schemeClr val="lt1">
+                    <a:lumMod val="95000"/>
+                  </a:schemeClr>
+                </a:solidFill>
+                <a:effectLst>
+                  <a:outerShdw blurRad="50800" dist="38100" dir="5400000" algn="t" rotWithShape="0">
+                    <a:prstClr val="black">
+                      <a:alpha val="40000"/>
+                    </a:prstClr>
+                  </a:outerShdw>
+                </a:effectLst>
+                <a:latin typeface="+mn-lt"/>
+                <a:ea typeface="+mn-ea"/>
+                <a:cs typeface="+mn-cs"/>
+              </a:defRPr>
+            </a:pPr>
+            <a:r>
+              <a:rPr lang="en-GB"/>
+              <a:t>Increasing dungeon size </a:t>
+            </a:r>
+          </a:p>
+        </c:rich>
+      </c:tx>
+      <c:overlay val="0"/>
+      <c:spPr>
+        <a:noFill/>
+        <a:ln>
+          <a:noFill/>
+        </a:ln>
+        <a:effectLst/>
+      </c:spPr>
+      <c:txPr>
+        <a:bodyPr rot="0" spcFirstLastPara="1" vertOverflow="ellipsis" vert="horz" wrap="square" anchor="ctr" anchorCtr="1"/>
+        <a:lstStyle/>
+        <a:p>
+          <a:pPr>
+            <a:defRPr sz="1600" b="1" i="0" u="none" strike="noStrike" kern="1200" spc="100" baseline="0">
+              <a:solidFill>
+                <a:schemeClr val="lt1">
+                  <a:lumMod val="95000"/>
+                </a:schemeClr>
+              </a:solidFill>
+              <a:effectLst>
+                <a:outerShdw blurRad="50800" dist="38100" dir="5400000" algn="t" rotWithShape="0">
+                  <a:prstClr val="black">
+                    <a:alpha val="40000"/>
+                  </a:prstClr>
+                </a:outerShdw>
+              </a:effectLst>
+              <a:latin typeface="+mn-lt"/>
+              <a:ea typeface="+mn-ea"/>
+              <a:cs typeface="+mn-cs"/>
+            </a:defRPr>
+          </a:pPr>
+          <a:endParaRPr lang="en-US"/>
+        </a:p>
+      </c:txPr>
+    </c:title>
+    <c:autoTitleDeleted val="0"/>
+    <c:plotArea>
+      <c:layout/>
+      <c:lineChart>
+        <c:grouping val="standard"/>
+        <c:varyColors val="0"/>
+        <c:ser>
+          <c:idx val="0"/>
+          <c:order val="0"/>
+          <c:tx>
+            <c:strRef>
+              <c:f>Sheet1!$B$1</c:f>
+              <c:strCache>
+                <c:ptCount val="1"/>
+                <c:pt idx="0">
+                  <c:v>Laptop</c:v>
+                </c:pt>
+              </c:strCache>
+            </c:strRef>
+          </c:tx>
+          <c:spPr>
+            <a:ln w="34925" cap="rnd">
+              <a:solidFill>
+                <a:schemeClr val="accent1"/>
+              </a:solidFill>
+              <a:round/>
+            </a:ln>
+            <a:effectLst>
+              <a:outerShdw blurRad="57150" dist="19050" dir="5400000" algn="ctr" rotWithShape="0">
+                <a:srgbClr val="000000">
+                  <a:alpha val="63000"/>
+                </a:srgbClr>
+              </a:outerShdw>
+            </a:effectLst>
+          </c:spPr>
+          <c:marker>
+            <c:symbol val="none"/>
+          </c:marker>
+          <c:cat>
+            <c:numRef>
+              <c:f>Sheet1!$A$2:$A$6</c:f>
+              <c:numCache>
+                <c:formatCode>General</c:formatCode>
+                <c:ptCount val="5"/>
+                <c:pt idx="0">
+                  <c:v>10000</c:v>
+                </c:pt>
+                <c:pt idx="1">
+                  <c:v>40000</c:v>
+                </c:pt>
+                <c:pt idx="2">
+                  <c:v>90000</c:v>
+                </c:pt>
+                <c:pt idx="3">
+                  <c:v>160000</c:v>
+                </c:pt>
+                <c:pt idx="4">
+                  <c:v>250000</c:v>
+                </c:pt>
+              </c:numCache>
+            </c:numRef>
+          </c:cat>
+          <c:val>
+            <c:numRef>
+              <c:f>Sheet1!$B$2:$B$6</c:f>
+              <c:numCache>
+                <c:formatCode>General</c:formatCode>
+                <c:ptCount val="5"/>
+                <c:pt idx="0">
+                  <c:v>5.0199999999999996</c:v>
+                </c:pt>
+                <c:pt idx="1">
+                  <c:v>5.2969999999999997</c:v>
+                </c:pt>
+                <c:pt idx="2">
+                  <c:v>4.74</c:v>
+                </c:pt>
+                <c:pt idx="3">
+                  <c:v>3.57</c:v>
+                </c:pt>
+                <c:pt idx="4">
+                  <c:v>3.3</c:v>
+                </c:pt>
+              </c:numCache>
+            </c:numRef>
+          </c:val>
+          <c:smooth val="0"/>
+          <c:extLst>
+            <c:ext xmlns:c16="http://schemas.microsoft.com/office/drawing/2014/chart" uri="{C3380CC4-5D6E-409C-BE32-E72D297353CC}">
+              <c16:uniqueId val="{00000000-0C52-4B4D-9545-053E03C9EAC1}"/>
+            </c:ext>
+          </c:extLst>
+        </c:ser>
+        <c:ser>
+          <c:idx val="1"/>
+          <c:order val="1"/>
+          <c:tx>
+            <c:strRef>
+              <c:f>Sheet1!$C$1</c:f>
+              <c:strCache>
+                <c:ptCount val="1"/>
+                <c:pt idx="0">
+                  <c:v>Server</c:v>
+                </c:pt>
+              </c:strCache>
+            </c:strRef>
+          </c:tx>
+          <c:spPr>
+            <a:ln w="34925" cap="rnd">
+              <a:solidFill>
+                <a:schemeClr val="accent2"/>
+              </a:solidFill>
+              <a:round/>
+            </a:ln>
+            <a:effectLst>
+              <a:outerShdw blurRad="57150" dist="19050" dir="5400000" algn="ctr" rotWithShape="0">
+                <a:srgbClr val="000000">
+                  <a:alpha val="63000"/>
+                </a:srgbClr>
+              </a:outerShdw>
+            </a:effectLst>
+          </c:spPr>
+          <c:marker>
+            <c:symbol val="none"/>
+          </c:marker>
+          <c:cat>
+            <c:numRef>
+              <c:f>Sheet1!$A$2:$A$6</c:f>
+              <c:numCache>
+                <c:formatCode>General</c:formatCode>
+                <c:ptCount val="5"/>
+                <c:pt idx="0">
+                  <c:v>10000</c:v>
+                </c:pt>
+                <c:pt idx="1">
+                  <c:v>40000</c:v>
+                </c:pt>
+                <c:pt idx="2">
+                  <c:v>90000</c:v>
+                </c:pt>
+                <c:pt idx="3">
+                  <c:v>160000</c:v>
+                </c:pt>
+                <c:pt idx="4">
+                  <c:v>250000</c:v>
+                </c:pt>
+              </c:numCache>
+            </c:numRef>
+          </c:cat>
+          <c:val>
+            <c:numRef>
+              <c:f>Sheet1!$C$2:$C$6</c:f>
+              <c:numCache>
+                <c:formatCode>General</c:formatCode>
+                <c:ptCount val="5"/>
+                <c:pt idx="0">
+                  <c:v>3.35</c:v>
+                </c:pt>
+                <c:pt idx="1">
+                  <c:v>4.33</c:v>
+                </c:pt>
+                <c:pt idx="2">
+                  <c:v>5.6</c:v>
+                </c:pt>
+                <c:pt idx="3">
+                  <c:v>5.8</c:v>
+                </c:pt>
+                <c:pt idx="4">
+                  <c:v>5.88</c:v>
+                </c:pt>
+              </c:numCache>
+            </c:numRef>
+          </c:val>
+          <c:smooth val="0"/>
+          <c:extLst>
+            <c:ext xmlns:c16="http://schemas.microsoft.com/office/drawing/2014/chart" uri="{C3380CC4-5D6E-409C-BE32-E72D297353CC}">
+              <c16:uniqueId val="{00000001-0C52-4B4D-9545-053E03C9EAC1}"/>
+            </c:ext>
+          </c:extLst>
+        </c:ser>
+        <c:ser>
+          <c:idx val="2"/>
+          <c:order val="2"/>
+          <c:tx>
+            <c:strRef>
+              <c:f>Sheet1!$D$1</c:f>
+              <c:strCache>
+                <c:ptCount val="1"/>
+                <c:pt idx="0">
+                  <c:v>Perfect Linear Speedup</c:v>
+                </c:pt>
+              </c:strCache>
+            </c:strRef>
+          </c:tx>
+          <c:spPr>
+            <a:ln w="34925" cap="rnd">
+              <a:solidFill>
+                <a:schemeClr val="accent3"/>
+              </a:solidFill>
+              <a:round/>
+            </a:ln>
+            <a:effectLst>
+              <a:outerShdw blurRad="57150" dist="19050" dir="5400000" algn="ctr" rotWithShape="0">
+                <a:srgbClr val="000000">
+                  <a:alpha val="63000"/>
+                </a:srgbClr>
+              </a:outerShdw>
+            </a:effectLst>
+          </c:spPr>
+          <c:marker>
+            <c:symbol val="none"/>
+          </c:marker>
+          <c:cat>
+            <c:numRef>
+              <c:f>Sheet1!$A$2:$A$6</c:f>
+              <c:numCache>
+                <c:formatCode>General</c:formatCode>
+                <c:ptCount val="5"/>
+                <c:pt idx="0">
+                  <c:v>10000</c:v>
+                </c:pt>
+                <c:pt idx="1">
+                  <c:v>40000</c:v>
+                </c:pt>
+                <c:pt idx="2">
+                  <c:v>90000</c:v>
+                </c:pt>
+                <c:pt idx="3">
+                  <c:v>160000</c:v>
+                </c:pt>
+                <c:pt idx="4">
+                  <c:v>250000</c:v>
+                </c:pt>
+              </c:numCache>
+            </c:numRef>
+          </c:cat>
+          <c:val>
+            <c:numRef>
+              <c:f>Sheet1!$D$2:$D$6</c:f>
+              <c:numCache>
+                <c:formatCode>General</c:formatCode>
+                <c:ptCount val="5"/>
+                <c:pt idx="0">
+                  <c:v>1</c:v>
+                </c:pt>
+                <c:pt idx="1">
+                  <c:v>2</c:v>
+                </c:pt>
+                <c:pt idx="2">
+                  <c:v>3</c:v>
+                </c:pt>
+                <c:pt idx="3">
+                  <c:v>4</c:v>
+                </c:pt>
+                <c:pt idx="4">
+                  <c:v>5</c:v>
+                </c:pt>
+              </c:numCache>
+            </c:numRef>
+          </c:val>
+          <c:smooth val="0"/>
+          <c:extLst>
+            <c:ext xmlns:c16="http://schemas.microsoft.com/office/drawing/2014/chart" uri="{C3380CC4-5D6E-409C-BE32-E72D297353CC}">
+              <c16:uniqueId val="{00000003-0C52-4B4D-9545-053E03C9EAC1}"/>
+            </c:ext>
+          </c:extLst>
+        </c:ser>
+        <c:dLbls>
+          <c:showLegendKey val="0"/>
+          <c:showVal val="0"/>
+          <c:showCatName val="0"/>
+          <c:showSerName val="0"/>
+          <c:showPercent val="0"/>
+          <c:showBubbleSize val="0"/>
+        </c:dLbls>
+        <c:smooth val="0"/>
+        <c:axId val="1539236383"/>
+        <c:axId val="1539235903"/>
+      </c:lineChart>
+      <c:catAx>
+        <c:axId val="1539236383"/>
+        <c:scaling>
+          <c:orientation val="minMax"/>
+        </c:scaling>
+        <c:delete val="0"/>
+        <c:axPos val="b"/>
+        <c:title>
+          <c:tx>
+            <c:rich>
+              <a:bodyPr rot="0" spcFirstLastPara="1" vertOverflow="ellipsis" vert="horz" wrap="square" anchor="ctr" anchorCtr="1"/>
+              <a:lstStyle/>
+              <a:p>
+                <a:pPr>
+                  <a:defRPr sz="900" b="1" i="0" u="none" strike="noStrike" kern="1200" cap="all" baseline="0">
+                    <a:solidFill>
+                      <a:schemeClr val="lt1">
+                        <a:lumMod val="85000"/>
+                      </a:schemeClr>
+                    </a:solidFill>
+                    <a:latin typeface="+mn-lt"/>
+                    <a:ea typeface="+mn-ea"/>
+                    <a:cs typeface="+mn-cs"/>
+                  </a:defRPr>
+                </a:pPr>
+                <a:r>
+                  <a:rPr lang="en-GB"/>
+                  <a:t>Dungeon area</a:t>
+                </a:r>
+                <a:r>
+                  <a:rPr lang="en-GB" baseline="0"/>
+                  <a:t> (rows x cols)</a:t>
+                </a:r>
+                <a:endParaRPr lang="en-GB"/>
+              </a:p>
+            </c:rich>
+          </c:tx>
+          <c:overlay val="0"/>
+          <c:spPr>
+            <a:noFill/>
+            <a:ln>
+              <a:noFill/>
+            </a:ln>
+            <a:effectLst/>
+          </c:spPr>
+          <c:txPr>
+            <a:bodyPr rot="0" spcFirstLastPara="1" vertOverflow="ellipsis" vert="horz" wrap="square" anchor="ctr" anchorCtr="1"/>
+            <a:lstStyle/>
+            <a:p>
+              <a:pPr>
+                <a:defRPr sz="900" b="1" i="0" u="none" strike="noStrike" kern="1200" cap="all" baseline="0">
+                  <a:solidFill>
+                    <a:schemeClr val="lt1">
+                      <a:lumMod val="85000"/>
+                    </a:schemeClr>
+                  </a:solidFill>
+                  <a:latin typeface="+mn-lt"/>
+                  <a:ea typeface="+mn-ea"/>
+                  <a:cs typeface="+mn-cs"/>
+                </a:defRPr>
+              </a:pPr>
+              <a:endParaRPr lang="en-GB"/>
+            </a:p>
+          </c:txPr>
+        </c:title>
+        <c:numFmt formatCode="General" sourceLinked="1"/>
+        <c:majorTickMark val="none"/>
+        <c:minorTickMark val="none"/>
+        <c:tickLblPos val="nextTo"/>
+        <c:spPr>
+          <a:noFill/>
+          <a:ln w="9525" cap="flat" cmpd="sng" algn="ctr">
+            <a:solidFill>
+              <a:schemeClr val="accent1"/>
+            </a:solidFill>
+            <a:round/>
+          </a:ln>
+          <a:effectLst/>
+        </c:spPr>
+        <c:txPr>
+          <a:bodyPr rot="-60000000" spcFirstLastPara="1" vertOverflow="ellipsis" vert="horz" wrap="square" anchor="ctr" anchorCtr="1"/>
+          <a:lstStyle/>
+          <a:p>
+            <a:pPr>
+              <a:defRPr sz="900" b="0" i="0" u="none" strike="noStrike" kern="1200" baseline="0">
+                <a:ln>
+                  <a:noFill/>
+                </a:ln>
+                <a:solidFill>
+                  <a:schemeClr val="lt1">
+                    <a:lumMod val="85000"/>
+                  </a:schemeClr>
+                </a:solidFill>
+                <a:latin typeface="+mn-lt"/>
+                <a:ea typeface="+mn-ea"/>
+                <a:cs typeface="+mn-cs"/>
+              </a:defRPr>
+            </a:pPr>
+            <a:endParaRPr lang="en-US"/>
+          </a:p>
+        </c:txPr>
+        <c:crossAx val="1539235903"/>
+        <c:crosses val="autoZero"/>
+        <c:auto val="1"/>
+        <c:lblAlgn val="ctr"/>
+        <c:lblOffset val="100"/>
+        <c:noMultiLvlLbl val="0"/>
+      </c:catAx>
+      <c:valAx>
+        <c:axId val="1539235903"/>
+        <c:scaling>
+          <c:orientation val="minMax"/>
+        </c:scaling>
+        <c:delete val="0"/>
+        <c:axPos val="l"/>
+        <c:majorGridlines>
+          <c:spPr>
+            <a:ln w="9525" cap="flat" cmpd="sng" algn="ctr">
+              <a:solidFill>
+                <a:schemeClr val="lt1">
+                  <a:lumMod val="95000"/>
+                  <a:alpha val="10000"/>
+                </a:schemeClr>
+              </a:solidFill>
+              <a:round/>
+            </a:ln>
+            <a:effectLst/>
+          </c:spPr>
+        </c:majorGridlines>
+        <c:title>
+          <c:tx>
+            <c:rich>
+              <a:bodyPr rot="-5400000" spcFirstLastPara="1" vertOverflow="ellipsis" vert="horz" wrap="square" anchor="ctr" anchorCtr="1"/>
+              <a:lstStyle/>
+              <a:p>
+                <a:pPr>
+                  <a:defRPr sz="900" b="1" i="0" u="none" strike="noStrike" kern="1200" cap="all" baseline="0">
+                    <a:solidFill>
+                      <a:schemeClr val="lt1">
+                        <a:lumMod val="85000"/>
+                      </a:schemeClr>
+                    </a:solidFill>
+                    <a:latin typeface="+mn-lt"/>
+                    <a:ea typeface="+mn-ea"/>
+                    <a:cs typeface="+mn-cs"/>
+                  </a:defRPr>
+                </a:pPr>
+                <a:r>
+                  <a:rPr lang="en-GB"/>
+                  <a:t>speedup</a:t>
+                </a:r>
+                <a:r>
+                  <a:rPr lang="en-GB" baseline="0"/>
+                  <a:t> (ts/tp)</a:t>
+                </a:r>
+                <a:endParaRPr lang="en-GB"/>
+              </a:p>
+            </c:rich>
+          </c:tx>
+          <c:overlay val="0"/>
+          <c:spPr>
+            <a:noFill/>
+            <a:ln>
+              <a:noFill/>
+            </a:ln>
+            <a:effectLst/>
+          </c:spPr>
+          <c:txPr>
+            <a:bodyPr rot="-5400000" spcFirstLastPara="1" vertOverflow="ellipsis" vert="horz" wrap="square" anchor="ctr" anchorCtr="1"/>
+            <a:lstStyle/>
+            <a:p>
+              <a:pPr>
+                <a:defRPr sz="900" b="1" i="0" u="none" strike="noStrike" kern="1200" cap="all" baseline="0">
+                  <a:solidFill>
+                    <a:schemeClr val="lt1">
+                      <a:lumMod val="85000"/>
+                    </a:schemeClr>
+                  </a:solidFill>
+                  <a:latin typeface="+mn-lt"/>
+                  <a:ea typeface="+mn-ea"/>
+                  <a:cs typeface="+mn-cs"/>
+                </a:defRPr>
+              </a:pPr>
+              <a:endParaRPr lang="en-GB"/>
+            </a:p>
+          </c:txPr>
+        </c:title>
+        <c:numFmt formatCode="General" sourceLinked="1"/>
+        <c:majorTickMark val="none"/>
+        <c:minorTickMark val="none"/>
+        <c:tickLblPos val="nextTo"/>
+        <c:spPr>
+          <a:noFill/>
+          <a:ln>
+            <a:noFill/>
+          </a:ln>
+          <a:effectLst/>
+        </c:spPr>
+        <c:txPr>
+          <a:bodyPr rot="-60000000" spcFirstLastPara="1" vertOverflow="ellipsis" vert="horz" wrap="square" anchor="ctr" anchorCtr="1"/>
+          <a:lstStyle/>
+          <a:p>
+            <a:pPr>
+              <a:defRPr sz="900" b="0" i="0" u="none" strike="noStrike" kern="1200" baseline="0">
+                <a:solidFill>
+                  <a:schemeClr val="lt1">
+                    <a:lumMod val="85000"/>
+                  </a:schemeClr>
+                </a:solidFill>
+                <a:latin typeface="+mn-lt"/>
+                <a:ea typeface="+mn-ea"/>
+                <a:cs typeface="+mn-cs"/>
+              </a:defRPr>
+            </a:pPr>
+            <a:endParaRPr lang="en-US"/>
+          </a:p>
+        </c:txPr>
+        <c:crossAx val="1539236383"/>
+        <c:crosses val="autoZero"/>
+        <c:crossBetween val="between"/>
+      </c:valAx>
+      <c:spPr>
+        <a:noFill/>
+        <a:ln>
+          <a:solidFill>
+            <a:schemeClr val="accent1"/>
+          </a:solidFill>
+        </a:ln>
+        <a:effectLst/>
+      </c:spPr>
+    </c:plotArea>
+    <c:legend>
+      <c:legendPos val="b"/>
+      <c:overlay val="0"/>
+      <c:spPr>
+        <a:noFill/>
+        <a:ln>
+          <a:noFill/>
+        </a:ln>
+        <a:effectLst/>
+      </c:spPr>
+      <c:txPr>
+        <a:bodyPr rot="0" spcFirstLastPara="1" vertOverflow="ellipsis" vert="horz" wrap="square" anchor="ctr" anchorCtr="1"/>
+        <a:lstStyle/>
+        <a:p>
+          <a:pPr>
+            <a:defRPr sz="900" b="0" i="0" u="none" strike="noStrike" kern="1200" baseline="0">
+              <a:solidFill>
+                <a:schemeClr val="lt1">
+                  <a:lumMod val="85000"/>
+                </a:schemeClr>
+              </a:solidFill>
+              <a:latin typeface="+mn-lt"/>
+              <a:ea typeface="+mn-ea"/>
+              <a:cs typeface="+mn-cs"/>
+            </a:defRPr>
+          </a:pPr>
+          <a:endParaRPr lang="en-US"/>
+        </a:p>
+      </c:txPr>
+    </c:legend>
+    <c:plotVisOnly val="1"/>
+    <c:dispBlanksAs val="gap"/>
+    <c:showDLblsOverMax val="0"/>
+    <c:extLst>
+      <c:ext xmlns:c16r3="http://schemas.microsoft.com/office/drawing/2017/03/chart" uri="{56B9EC1D-385E-4148-901F-78D8002777C0}">
+        <c16r3:dataDisplayOptions16>
+          <c16r3:dispNaAsBlank val="1"/>
+        </c16r3:dataDisplayOptions16>
+      </c:ext>
+    </c:extLst>
+  </c:chart>
+  <c:spPr>
+    <a:gradFill flip="none" rotWithShape="1">
+      <a:gsLst>
+        <a:gs pos="0">
+          <a:schemeClr val="dk1">
+            <a:lumMod val="65000"/>
+            <a:lumOff val="35000"/>
+          </a:schemeClr>
+        </a:gs>
+        <a:gs pos="100000">
+          <a:schemeClr val="dk1">
+            <a:lumMod val="85000"/>
+            <a:lumOff val="15000"/>
+          </a:schemeClr>
+        </a:gs>
+      </a:gsLst>
+      <a:path path="circle">
+        <a:fillToRect l="50000" t="50000" r="50000" b="50000"/>
+      </a:path>
+      <a:tileRect/>
+    </a:gradFill>
+    <a:ln>
+      <a:noFill/>
+    </a:ln>
+    <a:effectLst/>
+  </c:spPr>
+  <c:txPr>
+    <a:bodyPr/>
+    <a:lstStyle/>
+    <a:p>
+      <a:pPr>
+        <a:defRPr/>
+      </a:pPr>
+      <a:endParaRPr lang="en-US"/>
+    </a:p>
+  </c:txPr>
+  <c:externalData r:id="rId3">
+    <c:autoUpdate val="0"/>
+  </c:externalData>
+</c:chartSpace>
+</file>
+
+<file path=word/charts/colors1.xml><?xml version="1.0" encoding="utf-8"?>
+<cs:colorStyle xmlns:cs="http://schemas.microsoft.com/office/drawing/2012/chartStyle" xmlns:a="http://schemas.openxmlformats.org/drawingml/2006/main" meth="cycle" id="10">
+  <a:schemeClr val="accent1"/>
+  <a:schemeClr val="accent2"/>
+  <a:schemeClr val="accent3"/>
+  <a:schemeClr val="accent4"/>
+  <a:schemeClr val="accent5"/>
+  <a:schemeClr val="accent6"/>
+  <cs:variation/>
+  <cs:variation>
+    <a:lumMod val="60000"/>
+  </cs:variation>
+  <cs:variation>
+    <a:lumMod val="80000"/>
+    <a:lumOff val="20000"/>
+  </cs:variation>
+  <cs:variation>
+    <a:lumMod val="80000"/>
+  </cs:variation>
+  <cs:variation>
+    <a:lumMod val="60000"/>
+    <a:lumOff val="40000"/>
+  </cs:variation>
+  <cs:variation>
+    <a:lumMod val="50000"/>
+  </cs:variation>
+  <cs:variation>
+    <a:lumMod val="70000"/>
+    <a:lumOff val="30000"/>
+  </cs:variation>
+  <cs:variation>
+    <a:lumMod val="70000"/>
+  </cs:variation>
+  <cs:variation>
+    <a:lumMod val="50000"/>
+    <a:lumOff val="50000"/>
+  </cs:variation>
+</cs:colorStyle>
+</file>
+
+<file path=word/charts/style1.xml><?xml version="1.0" encoding="utf-8"?>
+<cs:chartStyle xmlns:cs="http://schemas.microsoft.com/office/drawing/2012/chartStyle" xmlns:a="http://schemas.openxmlformats.org/drawingml/2006/main" id="233">
+  <cs:axisTitle>
+    <cs:lnRef idx="0"/>
+    <cs:fillRef idx="0"/>
+    <cs:effectRef idx="0"/>
+    <cs:fontRef idx="minor">
+      <a:schemeClr val="lt1">
+        <a:lumMod val="85000"/>
+      </a:schemeClr>
+    </cs:fontRef>
+    <cs:defRPr sz="900" b="1" kern="1200" cap="all"/>
+  </cs:axisTitle>
+  <cs:categoryAxis>
+    <cs:lnRef idx="0"/>
+    <cs:fillRef idx="0"/>
+    <cs:effectRef idx="0"/>
+    <cs:fontRef idx="minor">
+      <a:schemeClr val="lt1">
+        <a:lumMod val="85000"/>
+      </a:schemeClr>
+    </cs:fontRef>
+    <cs:spPr>
+      <a:ln w="9525" cap="flat" cmpd="sng" algn="ctr">
+        <a:solidFill>
+          <a:schemeClr val="lt1">
+            <a:lumMod val="95000"/>
+            <a:alpha val="10000"/>
+          </a:schemeClr>
+        </a:solidFill>
+        <a:round/>
+      </a:ln>
+    </cs:spPr>
+    <cs:defRPr sz="900" kern="1200"/>
+  </cs:categoryAxis>
+  <cs:chartArea>
+    <cs:lnRef idx="0"/>
+    <cs:fillRef idx="0"/>
+    <cs:effectRef idx="0"/>
+    <cs:fontRef idx="minor">
+      <a:schemeClr val="dk1"/>
+    </cs:fontRef>
+    <cs:spPr>
+      <a:gradFill flip="none" rotWithShape="1">
+        <a:gsLst>
+          <a:gs pos="0">
+            <a:schemeClr val="dk1">
+              <a:lumMod val="65000"/>
+              <a:lumOff val="35000"/>
+            </a:schemeClr>
+          </a:gs>
+          <a:gs pos="100000">
+            <a:schemeClr val="dk1">
+              <a:lumMod val="85000"/>
+              <a:lumOff val="15000"/>
+            </a:schemeClr>
+          </a:gs>
+        </a:gsLst>
+        <a:path path="circle">
+          <a:fillToRect l="50000" t="50000" r="50000" b="50000"/>
+        </a:path>
+        <a:tileRect/>
+      </a:gradFill>
+    </cs:spPr>
+    <cs:defRPr sz="1000" kern="1200"/>
+  </cs:chartArea>
+  <cs:dataLabel>
+    <cs:lnRef idx="0"/>
+    <cs:fillRef idx="0"/>
+    <cs:effectRef idx="0"/>
+    <cs:fontRef idx="minor">
+      <a:schemeClr val="lt1">
+        <a:lumMod val="85000"/>
+      </a:schemeClr>
+    </cs:fontRef>
+    <cs:defRPr sz="900" kern="1200"/>
+  </cs:dataLabel>
+  <cs:dataLabelCallout>
+    <cs:lnRef idx="0"/>
+    <cs:fillRef idx="0"/>
+    <cs:effectRef idx="0"/>
+    <cs:fontRef idx="minor">
+      <a:schemeClr val="dk1">
+        <a:lumMod val="65000"/>
+        <a:lumOff val="35000"/>
+      </a:schemeClr>
+    </cs:fontRef>
+    <cs:spPr>
+      <a:solidFill>
+        <a:schemeClr val="lt1"/>
+      </a:solidFill>
+    </cs:spPr>
+    <cs:defRPr sz="900" kern="1200"/>
+    <cs:bodyPr rot="0" spcFirstLastPara="1" vertOverflow="clip" horzOverflow="clip" vert="horz" wrap="square" lIns="36576" tIns="18288" rIns="36576" bIns="18288" anchor="ctr" anchorCtr="1">
+      <a:spAutoFit/>
+    </cs:bodyPr>
+  </cs:dataLabelCallout>
+  <cs:dataPoint>
+    <cs:lnRef idx="0"/>
+    <cs:fillRef idx="3">
+      <cs:styleClr val="auto"/>
+    </cs:fillRef>
+    <cs:effectRef idx="3"/>
+    <cs:fontRef idx="minor">
+      <a:schemeClr val="tx1"/>
+    </cs:fontRef>
+  </cs:dataPoint>
+  <cs:dataPoint3D>
+    <cs:lnRef idx="0"/>
+    <cs:fillRef idx="3">
+      <cs:styleClr val="auto"/>
+    </cs:fillRef>
+    <cs:effectRef idx="3"/>
+    <cs:fontRef idx="minor">
+      <a:schemeClr val="tx1"/>
+    </cs:fontRef>
+  </cs:dataPoint3D>
+  <cs:dataPointLine>
+    <cs:lnRef idx="0">
+      <cs:styleClr val="auto"/>
+    </cs:lnRef>
+    <cs:fillRef idx="3"/>
+    <cs:effectRef idx="3"/>
+    <cs:fontRef idx="minor">
+      <a:schemeClr val="tx1"/>
+    </cs:fontRef>
+    <cs:spPr>
+      <a:ln w="34925" cap="rnd">
+        <a:solidFill>
+          <a:schemeClr val="phClr"/>
+        </a:solidFill>
+        <a:round/>
+      </a:ln>
+    </cs:spPr>
+  </cs:dataPointLine>
+  <cs:dataPointMarker>
+    <cs:lnRef idx="0">
+      <cs:styleClr val="auto"/>
+    </cs:lnRef>
+    <cs:fillRef idx="3">
+      <cs:styleClr val="auto"/>
+    </cs:fillRef>
+    <cs:effectRef idx="3"/>
+    <cs:fontRef idx="minor">
+      <a:schemeClr val="tx1"/>
+    </cs:fontRef>
+    <cs:spPr>
+      <a:ln w="9525">
+        <a:solidFill>
+          <a:schemeClr val="phClr"/>
+        </a:solidFill>
+        <a:round/>
+      </a:ln>
+    </cs:spPr>
+  </cs:dataPointMarker>
+  <cs:dataPointMarkerLayout symbol="circle" size="6"/>
+  <cs:dataPointWireframe>
+    <cs:lnRef idx="0">
+      <cs:styleClr val="auto"/>
+    </cs:lnRef>
+    <cs:fillRef idx="3"/>
+    <cs:effectRef idx="3"/>
+    <cs:fontRef idx="minor">
+      <a:schemeClr val="tx1"/>
+    </cs:fontRef>
+    <cs:spPr>
+      <a:ln w="9525" cap="rnd">
+        <a:solidFill>
+          <a:schemeClr val="phClr"/>
+        </a:solidFill>
+        <a:round/>
+      </a:ln>
+    </cs:spPr>
+  </cs:dataPointWireframe>
+  <cs:dataTable>
+    <cs:lnRef idx="0"/>
+    <cs:fillRef idx="0"/>
+    <cs:effectRef idx="0"/>
+    <cs:fontRef idx="minor">
+      <a:schemeClr val="lt1">
+        <a:lumMod val="85000"/>
+      </a:schemeClr>
+    </cs:fontRef>
+    <cs:spPr>
+      <a:ln w="9525">
+        <a:solidFill>
+          <a:schemeClr val="lt1">
+            <a:lumMod val="95000"/>
+            <a:alpha val="54000"/>
+          </a:schemeClr>
+        </a:solidFill>
+      </a:ln>
+    </cs:spPr>
+    <cs:defRPr sz="900" kern="1200"/>
+  </cs:dataTable>
+  <cs:downBar>
+    <cs:lnRef idx="0"/>
+    <cs:fillRef idx="0"/>
+    <cs:effectRef idx="0"/>
+    <cs:fontRef idx="minor">
+      <a:schemeClr val="tx1"/>
+    </cs:fontRef>
+    <cs:spPr>
+      <a:solidFill>
+        <a:schemeClr val="dk1">
+          <a:lumMod val="75000"/>
+          <a:lumOff val="25000"/>
+        </a:schemeClr>
+      </a:solidFill>
+      <a:ln w="9525">
+        <a:solidFill>
+          <a:schemeClr val="lt1">
+            <a:lumMod val="95000"/>
+            <a:alpha val="54000"/>
+          </a:schemeClr>
+        </a:solidFill>
+      </a:ln>
+    </cs:spPr>
+  </cs:downBar>
+  <cs:dropLine>
+    <cs:lnRef idx="0"/>
+    <cs:fillRef idx="0"/>
+    <cs:effectRef idx="0"/>
+    <cs:fontRef idx="minor">
+      <a:schemeClr val="tx1"/>
+    </cs:fontRef>
+    <cs:spPr>
+      <a:ln w="9525">
+        <a:solidFill>
+          <a:schemeClr val="lt1">
+            <a:lumMod val="95000"/>
+            <a:alpha val="54000"/>
+          </a:schemeClr>
+        </a:solidFill>
+        <a:prstDash val="dash"/>
+      </a:ln>
+    </cs:spPr>
+  </cs:dropLine>
+  <cs:errorBar>
+    <cs:lnRef idx="0"/>
+    <cs:fillRef idx="0"/>
+    <cs:effectRef idx="0"/>
+    <cs:fontRef idx="minor">
+      <a:schemeClr val="tx1"/>
+    </cs:fontRef>
+    <cs:spPr>
+      <a:ln w="9525" cap="flat" cmpd="sng" algn="ctr">
+        <a:solidFill>
+          <a:schemeClr val="lt1">
+            <a:lumMod val="95000"/>
+          </a:schemeClr>
+        </a:solidFill>
+        <a:round/>
+      </a:ln>
+    </cs:spPr>
+  </cs:errorBar>
+  <cs:floor>
+    <cs:lnRef idx="0"/>
+    <cs:fillRef idx="0"/>
+    <cs:effectRef idx="0"/>
+    <cs:fontRef idx="minor">
+      <a:schemeClr val="tx1"/>
+    </cs:fontRef>
+  </cs:floor>
+  <cs:gridlineMajor>
+    <cs:lnRef idx="0"/>
+    <cs:fillRef idx="0"/>
+    <cs:effectRef idx="0"/>
+    <cs:fontRef idx="minor">
+      <a:schemeClr val="tx1"/>
+    </cs:fontRef>
+    <cs:spPr>
+      <a:ln w="9525" cap="flat" cmpd="sng" algn="ctr">
+        <a:solidFill>
+          <a:schemeClr val="lt1">
+            <a:lumMod val="95000"/>
+            <a:alpha val="10000"/>
+          </a:schemeClr>
+        </a:solidFill>
+        <a:round/>
+      </a:ln>
+    </cs:spPr>
+  </cs:gridlineMajor>
+  <cs:gridlineMinor>
+    <cs:lnRef idx="0"/>
+    <cs:fillRef idx="0"/>
+    <cs:effectRef idx="0"/>
+    <cs:fontRef idx="minor">
+      <a:schemeClr val="tx1"/>
+    </cs:fontRef>
+    <cs:spPr>
+      <a:ln>
+        <a:solidFill>
+          <a:schemeClr val="lt1">
+            <a:lumMod val="95000"/>
+            <a:alpha val="5000"/>
+          </a:schemeClr>
+        </a:solidFill>
+      </a:ln>
+    </cs:spPr>
+  </cs:gridlineMinor>
+  <cs:hiLoLine>
+    <cs:lnRef idx="0"/>
+    <cs:fillRef idx="0"/>
+    <cs:effectRef idx="0"/>
+    <cs:fontRef idx="minor">
+      <a:schemeClr val="tx1"/>
+    </cs:fontRef>
+    <cs:spPr>
+      <a:ln w="9525">
+        <a:solidFill>
+          <a:schemeClr val="lt1">
+            <a:lumMod val="95000"/>
+            <a:alpha val="54000"/>
+          </a:schemeClr>
+        </a:solidFill>
+        <a:prstDash val="dash"/>
+      </a:ln>
+    </cs:spPr>
+  </cs:hiLoLine>
+  <cs:leaderLine>
+    <cs:lnRef idx="0"/>
+    <cs:fillRef idx="0"/>
+    <cs:effectRef idx="0"/>
+    <cs:fontRef idx="minor">
+      <a:schemeClr val="tx1"/>
+    </cs:fontRef>
+    <cs:spPr>
+      <a:ln w="9525">
+        <a:solidFill>
+          <a:schemeClr val="lt1">
+            <a:lumMod val="95000"/>
+            <a:alpha val="54000"/>
+          </a:schemeClr>
+        </a:solidFill>
+      </a:ln>
+    </cs:spPr>
+  </cs:leaderLine>
+  <cs:legend>
+    <cs:lnRef idx="0"/>
+    <cs:fillRef idx="0"/>
+    <cs:effectRef idx="0"/>
+    <cs:fontRef idx="minor">
+      <a:schemeClr val="lt1">
+        <a:lumMod val="85000"/>
+      </a:schemeClr>
+    </cs:fontRef>
+    <cs:defRPr sz="900" kern="1200"/>
+  </cs:legend>
+  <cs:plotArea>
+    <cs:lnRef idx="0"/>
+    <cs:fillRef idx="0"/>
+    <cs:effectRef idx="0"/>
+    <cs:fontRef idx="minor">
+      <a:schemeClr val="tx1"/>
+    </cs:fontRef>
+  </cs:plotArea>
+  <cs:plotArea3D>
+    <cs:lnRef idx="0"/>
+    <cs:fillRef idx="0"/>
+    <cs:effectRef idx="0"/>
+    <cs:fontRef idx="minor">
+      <a:schemeClr val="tx1"/>
+    </cs:fontRef>
+  </cs:plotArea3D>
+  <cs:seriesAxis>
+    <cs:lnRef idx="0"/>
+    <cs:fillRef idx="0"/>
+    <cs:effectRef idx="0"/>
+    <cs:fontRef idx="minor">
+      <a:schemeClr val="lt1">
+        <a:lumMod val="85000"/>
+      </a:schemeClr>
+    </cs:fontRef>
+    <cs:spPr>
+      <a:ln w="12700" cap="flat" cmpd="sng" algn="ctr">
+        <a:solidFill>
+          <a:schemeClr val="lt1">
+            <a:lumMod val="95000"/>
+            <a:alpha val="54000"/>
+          </a:schemeClr>
+        </a:solidFill>
+        <a:round/>
+      </a:ln>
+    </cs:spPr>
+    <cs:defRPr sz="900" kern="1200"/>
+  </cs:seriesAxis>
+  <cs:seriesLine>
+    <cs:lnRef idx="0"/>
+    <cs:fillRef idx="0"/>
+    <cs:effectRef idx="0"/>
+    <cs:fontRef idx="minor">
+      <a:schemeClr val="lt1"/>
+    </cs:fontRef>
+    <cs:spPr>
+      <a:ln w="9525" cap="flat" cmpd="sng" algn="ctr">
+        <a:solidFill>
+          <a:schemeClr val="lt1">
+            <a:lumMod val="95000"/>
+            <a:alpha val="54000"/>
+          </a:schemeClr>
+        </a:solidFill>
+        <a:round/>
+      </a:ln>
+    </cs:spPr>
+  </cs:seriesLine>
+  <cs:title>
+    <cs:lnRef idx="0"/>
+    <cs:fillRef idx="0"/>
+    <cs:effectRef idx="0"/>
+    <cs:fontRef idx="minor">
+      <a:schemeClr val="lt1">
+        <a:lumMod val="95000"/>
+      </a:schemeClr>
+    </cs:fontRef>
+    <cs:defRPr sz="1600" b="1" kern="1200" spc="100" baseline="0">
+      <a:effectLst>
+        <a:outerShdw blurRad="50800" dist="38100" dir="5400000" algn="t" rotWithShape="0">
+          <a:prstClr val="black">
+            <a:alpha val="40000"/>
+          </a:prstClr>
+        </a:outerShdw>
+      </a:effectLst>
+    </cs:defRPr>
+  </cs:title>
+  <cs:trendline>
+    <cs:lnRef idx="0">
+      <cs:styleClr val="auto"/>
+    </cs:lnRef>
+    <cs:fillRef idx="0"/>
+    <cs:effectRef idx="0"/>
+    <cs:fontRef idx="minor">
+      <a:schemeClr val="tx1"/>
+    </cs:fontRef>
+    <cs:spPr>
+      <a:ln w="19050" cap="rnd">
+        <a:solidFill>
+          <a:schemeClr val="phClr"/>
+        </a:solidFill>
+      </a:ln>
+    </cs:spPr>
+  </cs:trendline>
+  <cs:trendlineLabel>
+    <cs:lnRef idx="0"/>
+    <cs:fillRef idx="0"/>
+    <cs:effectRef idx="0"/>
+    <cs:fontRef idx="minor">
+      <a:schemeClr val="lt1">
+        <a:lumMod val="85000"/>
+      </a:schemeClr>
+    </cs:fontRef>
+    <cs:defRPr sz="900" kern="1200"/>
+  </cs:trendlineLabel>
+  <cs:upBar>
+    <cs:lnRef idx="0"/>
+    <cs:fillRef idx="0"/>
+    <cs:effectRef idx="0"/>
+    <cs:fontRef idx="minor">
+      <a:schemeClr val="tx1"/>
+    </cs:fontRef>
+    <cs:spPr>
+      <a:solidFill>
+        <a:schemeClr val="lt1"/>
+      </a:solidFill>
+      <a:ln w="9525">
+        <a:solidFill>
+          <a:schemeClr val="lt1">
+            <a:lumMod val="95000"/>
+            <a:alpha val="54000"/>
+          </a:schemeClr>
+        </a:solidFill>
+      </a:ln>
+    </cs:spPr>
+  </cs:upBar>
+  <cs:valueAxis>
+    <cs:lnRef idx="0"/>
+    <cs:fillRef idx="0"/>
+    <cs:effectRef idx="0"/>
+    <cs:fontRef idx="minor">
+      <a:schemeClr val="lt1">
+        <a:lumMod val="85000"/>
+      </a:schemeClr>
+    </cs:fontRef>
+    <cs:defRPr sz="900" kern="1200"/>
+  </cs:valueAxis>
+  <cs:wall>
+    <cs:lnRef idx="0"/>
+    <cs:fillRef idx="0"/>
+    <cs:effectRef idx="0"/>
+    <cs:fontRef idx="minor">
+      <a:schemeClr val="tx1"/>
+    </cs:fontRef>
+  </cs:wall>
+</cs:chartStyle>
 </file>
 
 <file path=word/theme/theme1.xml><?xml version="1.0" encoding="utf-8"?>

</xml_diff>

<commit_message>
Pushing everything to github
</commit_message>
<xml_diff>
--- a/PCP1 Report.docx
+++ b/PCP1 Report.docx
@@ -500,7 +500,7 @@
                         <pic:cNvPicPr/>
                       </pic:nvPicPr>
                       <pic:blipFill>
-                        <a:blip r:embed="rId5">
+                        <a:blip r:embed="rId6">
                           <a:extLst>
                             <a:ext uri="{28A0092B-C50C-407E-A947-70E740481C1C}">
                               <a14:useLocalDpi xmlns:a14="http://schemas.microsoft.com/office/drawing/2010/main" val="0"/>
@@ -649,15 +649,7 @@
               <w:cnfStyle w:val="100000000000" w:firstRow="1" w:lastRow="0" w:firstColumn="0" w:lastColumn="0" w:oddVBand="0" w:evenVBand="0" w:oddHBand="0" w:evenHBand="0" w:firstRowFirstColumn="0" w:firstRowLastColumn="0" w:lastRowFirstColumn="0" w:lastRowLastColumn="0"/>
             </w:pPr>
             <w:r>
-              <w:t>Time taken on Laptop (</w:t>
-            </w:r>
-            <w:proofErr w:type="spellStart"/>
-            <w:r>
-              <w:t>ms</w:t>
-            </w:r>
-            <w:proofErr w:type="spellEnd"/>
-            <w:r>
-              <w:t>)</w:t>
+              <w:t>Time taken on Laptop (ms)</w:t>
             </w:r>
           </w:p>
         </w:tc>
@@ -670,15 +662,7 @@
               <w:cnfStyle w:val="100000000000" w:firstRow="1" w:lastRow="0" w:firstColumn="0" w:lastColumn="0" w:oddVBand="0" w:evenVBand="0" w:oddHBand="0" w:evenHBand="0" w:firstRowFirstColumn="0" w:firstRowLastColumn="0" w:lastRowFirstColumn="0" w:lastRowLastColumn="0"/>
             </w:pPr>
             <w:r>
-              <w:t>Time taken on Server (</w:t>
-            </w:r>
-            <w:proofErr w:type="spellStart"/>
-            <w:r>
-              <w:t>ms</w:t>
-            </w:r>
-            <w:proofErr w:type="spellEnd"/>
-            <w:r>
-              <w:t>)</w:t>
+              <w:t>Time taken on Server (ms)</w:t>
             </w:r>
           </w:p>
         </w:tc>
@@ -691,7 +675,16 @@
           </w:tcPr>
           <w:p>
             <w:r>
-              <w:t>100 0.2 4</w:t>
+              <w:t>100 0.</w:t>
+            </w:r>
+            <w:r>
+              <w:t>0</w:t>
+            </w:r>
+            <w:r>
+              <w:t>1</w:t>
+            </w:r>
+            <w:r>
+              <w:t xml:space="preserve"> 4</w:t>
             </w:r>
           </w:p>
         </w:tc>
@@ -704,7 +697,7 @@
               <w:cnfStyle w:val="000000000000" w:firstRow="0" w:lastRow="0" w:firstColumn="0" w:lastColumn="0" w:oddVBand="0" w:evenVBand="0" w:oddHBand="0" w:evenHBand="0" w:firstRowFirstColumn="0" w:firstRowLastColumn="0" w:lastRowFirstColumn="0" w:lastRowLastColumn="0"/>
             </w:pPr>
             <w:r>
-              <w:t>281</w:t>
+              <w:t>21</w:t>
             </w:r>
           </w:p>
         </w:tc>
@@ -717,7 +710,7 @@
               <w:cnfStyle w:val="000000000000" w:firstRow="0" w:lastRow="0" w:firstColumn="0" w:lastColumn="0" w:oddVBand="0" w:evenVBand="0" w:oddHBand="0" w:evenHBand="0" w:firstRowFirstColumn="0" w:firstRowLastColumn="0" w:lastRowFirstColumn="0" w:lastRowLastColumn="0"/>
             </w:pPr>
             <w:r>
-              <w:t>382</w:t>
+              <w:t>97</w:t>
             </w:r>
           </w:p>
         </w:tc>
@@ -730,7 +723,13 @@
           </w:tcPr>
           <w:p>
             <w:r>
-              <w:t>200 0.2 4</w:t>
+              <w:t>200 0.</w:t>
+            </w:r>
+            <w:r>
+              <w:t>01</w:t>
+            </w:r>
+            <w:r>
+              <w:t xml:space="preserve"> 4</w:t>
             </w:r>
           </w:p>
         </w:tc>
@@ -743,7 +742,7 @@
               <w:cnfStyle w:val="000000000000" w:firstRow="0" w:lastRow="0" w:firstColumn="0" w:lastColumn="0" w:oddVBand="0" w:evenVBand="0" w:oddHBand="0" w:evenHBand="0" w:firstRowFirstColumn="0" w:firstRowLastColumn="0" w:lastRowFirstColumn="0" w:lastRowLastColumn="0"/>
             </w:pPr>
             <w:r>
-              <w:t>659</w:t>
+              <w:t>63</w:t>
             </w:r>
           </w:p>
         </w:tc>
@@ -756,7 +755,7 @@
               <w:cnfStyle w:val="000000000000" w:firstRow="0" w:lastRow="0" w:firstColumn="0" w:lastColumn="0" w:oddVBand="0" w:evenVBand="0" w:oddHBand="0" w:evenHBand="0" w:firstRowFirstColumn="0" w:firstRowLastColumn="0" w:lastRowFirstColumn="0" w:lastRowLastColumn="0"/>
             </w:pPr>
             <w:r>
-              <w:t>1624</w:t>
+              <w:t>324</w:t>
             </w:r>
           </w:p>
         </w:tc>
@@ -769,7 +768,13 @@
           </w:tcPr>
           <w:p>
             <w:r>
-              <w:t>300 0.2 4</w:t>
+              <w:t xml:space="preserve">300 </w:t>
+            </w:r>
+            <w:r>
+              <w:t>0.01</w:t>
+            </w:r>
+            <w:r>
+              <w:t xml:space="preserve"> 4</w:t>
             </w:r>
           </w:p>
         </w:tc>
@@ -782,16 +787,7 @@
               <w:cnfStyle w:val="000000000000" w:firstRow="0" w:lastRow="0" w:firstColumn="0" w:lastColumn="0" w:oddVBand="0" w:evenVBand="0" w:oddHBand="0" w:evenHBand="0" w:firstRowFirstColumn="0" w:firstRowLastColumn="0" w:lastRowFirstColumn="0" w:lastRowLastColumn="0"/>
             </w:pPr>
             <w:r>
-              <w:t>1</w:t>
-            </w:r>
-            <w:r>
-              <w:t xml:space="preserve"> </w:t>
-            </w:r>
-            <w:r>
-              <w:t>97</w:t>
-            </w:r>
-            <w:r>
-              <w:t>3</w:t>
+              <w:t>133</w:t>
             </w:r>
           </w:p>
         </w:tc>
@@ -804,7 +800,7 @@
               <w:cnfStyle w:val="000000000000" w:firstRow="0" w:lastRow="0" w:firstColumn="0" w:lastColumn="0" w:oddVBand="0" w:evenVBand="0" w:oddHBand="0" w:evenHBand="0" w:firstRowFirstColumn="0" w:firstRowLastColumn="0" w:lastRowFirstColumn="0" w:lastRowLastColumn="0"/>
             </w:pPr>
             <w:r>
-              <w:t>3 959</w:t>
+              <w:t>635</w:t>
             </w:r>
           </w:p>
         </w:tc>
@@ -817,7 +813,16 @@
           </w:tcPr>
           <w:p>
             <w:r>
-              <w:t>400 0.2 4</w:t>
+              <w:t>400 0.</w:t>
+            </w:r>
+            <w:r>
+              <w:t>0</w:t>
+            </w:r>
+            <w:r>
+              <w:t>1</w:t>
+            </w:r>
+            <w:r>
+              <w:t xml:space="preserve"> 4</w:t>
             </w:r>
           </w:p>
         </w:tc>
@@ -830,16 +835,7 @@
               <w:cnfStyle w:val="000000000000" w:firstRow="0" w:lastRow="0" w:firstColumn="0" w:lastColumn="0" w:oddVBand="0" w:evenVBand="0" w:oddHBand="0" w:evenHBand="0" w:firstRowFirstColumn="0" w:firstRowLastColumn="0" w:lastRowFirstColumn="0" w:lastRowLastColumn="0"/>
             </w:pPr>
             <w:r>
-              <w:t>2</w:t>
-            </w:r>
-            <w:r>
-              <w:t xml:space="preserve"> </w:t>
-            </w:r>
-            <w:r>
-              <w:t>25</w:t>
-            </w:r>
-            <w:r>
-              <w:t>3</w:t>
+              <w:t>228</w:t>
             </w:r>
           </w:p>
         </w:tc>
@@ -852,7 +848,7 @@
               <w:cnfStyle w:val="000000000000" w:firstRow="0" w:lastRow="0" w:firstColumn="0" w:lastColumn="0" w:oddVBand="0" w:evenVBand="0" w:oddHBand="0" w:evenHBand="0" w:firstRowFirstColumn="0" w:firstRowLastColumn="0" w:lastRowFirstColumn="0" w:lastRowLastColumn="0"/>
             </w:pPr>
             <w:r>
-              <w:t>6 892</w:t>
+              <w:t>785</w:t>
             </w:r>
           </w:p>
         </w:tc>
@@ -865,7 +861,16 @@
           </w:tcPr>
           <w:p>
             <w:r>
-              <w:t>500 0.2 4</w:t>
+              <w:t>500 0.</w:t>
+            </w:r>
+            <w:r>
+              <w:t>0</w:t>
+            </w:r>
+            <w:r>
+              <w:t>1</w:t>
+            </w:r>
+            <w:r>
+              <w:t xml:space="preserve"> 4</w:t>
             </w:r>
           </w:p>
         </w:tc>
@@ -878,13 +883,7 @@
               <w:cnfStyle w:val="000000000000" w:firstRow="0" w:lastRow="0" w:firstColumn="0" w:lastColumn="0" w:oddVBand="0" w:evenVBand="0" w:oddHBand="0" w:evenHBand="0" w:firstRowFirstColumn="0" w:firstRowLastColumn="0" w:lastRowFirstColumn="0" w:lastRowLastColumn="0"/>
             </w:pPr>
             <w:r>
-              <w:t>3</w:t>
-            </w:r>
-            <w:r>
-              <w:t xml:space="preserve"> </w:t>
-            </w:r>
-            <w:r>
-              <w:t>272</w:t>
+              <w:t>365</w:t>
             </w:r>
           </w:p>
         </w:tc>
@@ -897,7 +896,7 @@
               <w:cnfStyle w:val="000000000000" w:firstRow="0" w:lastRow="0" w:firstColumn="0" w:lastColumn="0" w:oddVBand="0" w:evenVBand="0" w:oddHBand="0" w:evenHBand="0" w:firstRowFirstColumn="0" w:firstRowLastColumn="0" w:lastRowFirstColumn="0" w:lastRowLastColumn="0"/>
             </w:pPr>
             <w:r>
-              <w:t>10 691</w:t>
+              <w:t>1 340</w:t>
             </w:r>
           </w:p>
         </w:tc>
@@ -972,15 +971,7 @@
               <w:cnfStyle w:val="100000000000" w:firstRow="1" w:lastRow="0" w:firstColumn="0" w:lastColumn="0" w:oddVBand="0" w:evenVBand="0" w:oddHBand="0" w:evenHBand="0" w:firstRowFirstColumn="0" w:firstRowLastColumn="0" w:lastRowFirstColumn="0" w:lastRowLastColumn="0"/>
             </w:pPr>
             <w:r>
-              <w:t>Time taken on Laptop (</w:t>
-            </w:r>
-            <w:proofErr w:type="spellStart"/>
-            <w:r>
-              <w:t>ms</w:t>
-            </w:r>
-            <w:proofErr w:type="spellEnd"/>
-            <w:r>
-              <w:t>)</w:t>
+              <w:t>Time taken on Laptop (ms)</w:t>
             </w:r>
           </w:p>
         </w:tc>
@@ -993,15 +984,7 @@
               <w:cnfStyle w:val="100000000000" w:firstRow="1" w:lastRow="0" w:firstColumn="0" w:lastColumn="0" w:oddVBand="0" w:evenVBand="0" w:oddHBand="0" w:evenHBand="0" w:firstRowFirstColumn="0" w:firstRowLastColumn="0" w:lastRowFirstColumn="0" w:lastRowLastColumn="0"/>
             </w:pPr>
             <w:r>
-              <w:t>Time taken on Server (</w:t>
-            </w:r>
-            <w:proofErr w:type="spellStart"/>
-            <w:r>
-              <w:t>ms</w:t>
-            </w:r>
-            <w:proofErr w:type="spellEnd"/>
-            <w:r>
-              <w:t>)</w:t>
+              <w:t>Time taken on Server (ms)</w:t>
             </w:r>
           </w:p>
         </w:tc>
@@ -1014,7 +997,13 @@
           </w:tcPr>
           <w:p>
             <w:r>
-              <w:t>200 0.2 4</w:t>
+              <w:t>200 0.</w:t>
+            </w:r>
+            <w:r>
+              <w:t>0</w:t>
+            </w:r>
+            <w:r>
+              <w:t>2 4</w:t>
             </w:r>
           </w:p>
         </w:tc>
@@ -1027,7 +1016,7 @@
               <w:cnfStyle w:val="000000000000" w:firstRow="0" w:lastRow="0" w:firstColumn="0" w:lastColumn="0" w:oddVBand="0" w:evenVBand="0" w:oddHBand="0" w:evenHBand="0" w:firstRowFirstColumn="0" w:firstRowLastColumn="0" w:lastRowFirstColumn="0" w:lastRowLastColumn="0"/>
             </w:pPr>
             <w:r>
-              <w:t>659</w:t>
+              <w:t>117</w:t>
             </w:r>
           </w:p>
         </w:tc>
@@ -1040,7 +1029,7 @@
               <w:cnfStyle w:val="000000000000" w:firstRow="0" w:lastRow="0" w:firstColumn="0" w:lastColumn="0" w:oddVBand="0" w:evenVBand="0" w:oddHBand="0" w:evenHBand="0" w:firstRowFirstColumn="0" w:firstRowLastColumn="0" w:lastRowFirstColumn="0" w:lastRowLastColumn="0"/>
             </w:pPr>
             <w:r>
-              <w:t>1 624</w:t>
+              <w:t>342</w:t>
             </w:r>
           </w:p>
         </w:tc>
@@ -1053,7 +1042,13 @@
           </w:tcPr>
           <w:p>
             <w:r>
-              <w:t>200 .04 4</w:t>
+              <w:t xml:space="preserve">200 </w:t>
+            </w:r>
+            <w:r>
+              <w:t>0.0</w:t>
+            </w:r>
+            <w:r>
+              <w:t>4 4</w:t>
             </w:r>
           </w:p>
         </w:tc>
@@ -1066,7 +1061,7 @@
               <w:cnfStyle w:val="000000000000" w:firstRow="0" w:lastRow="0" w:firstColumn="0" w:lastColumn="0" w:oddVBand="0" w:evenVBand="0" w:oddHBand="0" w:evenHBand="0" w:firstRowFirstColumn="0" w:firstRowLastColumn="0" w:lastRowFirstColumn="0" w:lastRowLastColumn="0"/>
             </w:pPr>
             <w:r>
-              <w:t>917</w:t>
+              <w:t>203</w:t>
             </w:r>
           </w:p>
         </w:tc>
@@ -1079,7 +1074,7 @@
               <w:cnfStyle w:val="000000000000" w:firstRow="0" w:lastRow="0" w:firstColumn="0" w:lastColumn="0" w:oddVBand="0" w:evenVBand="0" w:oddHBand="0" w:evenHBand="0" w:firstRowFirstColumn="0" w:firstRowLastColumn="0" w:lastRowFirstColumn="0" w:lastRowLastColumn="0"/>
             </w:pPr>
             <w:r>
-              <w:t>2 231</w:t>
+              <w:t>514</w:t>
             </w:r>
           </w:p>
         </w:tc>
@@ -1092,7 +1087,13 @@
           </w:tcPr>
           <w:p>
             <w:r>
-              <w:t>200 0.6 4</w:t>
+              <w:t>200 0.</w:t>
+            </w:r>
+            <w:r>
+              <w:t>0</w:t>
+            </w:r>
+            <w:r>
+              <w:t>6 4</w:t>
             </w:r>
           </w:p>
         </w:tc>
@@ -1105,7 +1106,7 @@
               <w:cnfStyle w:val="000000000000" w:firstRow="0" w:lastRow="0" w:firstColumn="0" w:lastColumn="0" w:oddVBand="0" w:evenVBand="0" w:oddHBand="0" w:evenHBand="0" w:firstRowFirstColumn="0" w:firstRowLastColumn="0" w:lastRowFirstColumn="0" w:lastRowLastColumn="0"/>
             </w:pPr>
             <w:r>
-              <w:t>1 039</w:t>
+              <w:t>285</w:t>
             </w:r>
           </w:p>
         </w:tc>
@@ -1118,7 +1119,7 @@
               <w:cnfStyle w:val="000000000000" w:firstRow="0" w:lastRow="0" w:firstColumn="0" w:lastColumn="0" w:oddVBand="0" w:evenVBand="0" w:oddHBand="0" w:evenHBand="0" w:firstRowFirstColumn="0" w:firstRowLastColumn="0" w:lastRowFirstColumn="0" w:lastRowLastColumn="0"/>
             </w:pPr>
             <w:r>
-              <w:t>2 578</w:t>
+              <w:t>791</w:t>
             </w:r>
           </w:p>
         </w:tc>
@@ -1131,7 +1132,13 @@
           </w:tcPr>
           <w:p>
             <w:r>
-              <w:t>200 0.8 4</w:t>
+              <w:t>200 0.</w:t>
+            </w:r>
+            <w:r>
+              <w:t>0</w:t>
+            </w:r>
+            <w:r>
+              <w:t>8 4</w:t>
             </w:r>
           </w:p>
         </w:tc>
@@ -1144,7 +1151,7 @@
               <w:cnfStyle w:val="000000000000" w:firstRow="0" w:lastRow="0" w:firstColumn="0" w:lastColumn="0" w:oddVBand="0" w:evenVBand="0" w:oddHBand="0" w:evenHBand="0" w:firstRowFirstColumn="0" w:firstRowLastColumn="0" w:lastRowFirstColumn="0" w:lastRowLastColumn="0"/>
             </w:pPr>
             <w:r>
-              <w:t>1 181</w:t>
+              <w:t>361</w:t>
             </w:r>
           </w:p>
         </w:tc>
@@ -1157,7 +1164,7 @@
               <w:cnfStyle w:val="000000000000" w:firstRow="0" w:lastRow="0" w:firstColumn="0" w:lastColumn="0" w:oddVBand="0" w:evenVBand="0" w:oddHBand="0" w:evenHBand="0" w:firstRowFirstColumn="0" w:firstRowLastColumn="0" w:lastRowFirstColumn="0" w:lastRowLastColumn="0"/>
             </w:pPr>
             <w:r>
-              <w:t>2 966</w:t>
+              <w:t>958</w:t>
             </w:r>
           </w:p>
         </w:tc>
@@ -1170,10 +1177,16 @@
           </w:tcPr>
           <w:p>
             <w:r>
-              <w:t>200 1</w:t>
-            </w:r>
-            <w:r>
-              <w:t>.0</w:t>
+              <w:t xml:space="preserve">200 </w:t>
+            </w:r>
+            <w:r>
+              <w:t>0.</w:t>
+            </w:r>
+            <w:r>
+              <w:t>1</w:t>
+            </w:r>
+            <w:r>
+              <w:t>0</w:t>
             </w:r>
             <w:r>
               <w:t xml:space="preserve"> 4</w:t>
@@ -1189,7 +1202,7 @@
               <w:cnfStyle w:val="000000000000" w:firstRow="0" w:lastRow="0" w:firstColumn="0" w:lastColumn="0" w:oddVBand="0" w:evenVBand="0" w:oddHBand="0" w:evenHBand="0" w:firstRowFirstColumn="0" w:firstRowLastColumn="0" w:lastRowFirstColumn="0" w:lastRowLastColumn="0"/>
             </w:pPr>
             <w:r>
-              <w:t>1 256</w:t>
+              <w:t>412</w:t>
             </w:r>
           </w:p>
         </w:tc>
@@ -1202,7 +1215,7 @@
               <w:cnfStyle w:val="000000000000" w:firstRow="0" w:lastRow="0" w:firstColumn="0" w:lastColumn="0" w:oddVBand="0" w:evenVBand="0" w:oddHBand="0" w:evenHBand="0" w:firstRowFirstColumn="0" w:firstRowLastColumn="0" w:lastRowFirstColumn="0" w:lastRowLastColumn="0"/>
             </w:pPr>
             <w:r>
-              <w:t>2 935</w:t>
+              <w:t>1 116</w:t>
             </w:r>
           </w:p>
         </w:tc>
@@ -1213,13 +1226,22 @@
         <w:pStyle w:val="Heading2"/>
       </w:pPr>
       <w:r>
-        <w:t xml:space="preserve">Increasing </w:t>
+        <w:t>Decreasing</w:t>
+      </w:r>
+      <w:r>
+        <w:t xml:space="preserve"> </w:t>
       </w:r>
       <w:r>
         <w:t>search density</w:t>
       </w:r>
       <w:r>
-        <w:t xml:space="preserve"> with increasing dungeon size</w:t>
+        <w:t xml:space="preserve"> </w:t>
+      </w:r>
+      <w:r>
+        <w:t>whle</w:t>
+      </w:r>
+      <w:r>
+        <w:t xml:space="preserve"> increasing dungeon size</w:t>
       </w:r>
     </w:p>
     <w:p>
@@ -1277,15 +1299,7 @@
               <w:cnfStyle w:val="100000000000" w:firstRow="1" w:lastRow="0" w:firstColumn="0" w:lastColumn="0" w:oddVBand="0" w:evenVBand="0" w:oddHBand="0" w:evenHBand="0" w:firstRowFirstColumn="0" w:firstRowLastColumn="0" w:lastRowFirstColumn="0" w:lastRowLastColumn="0"/>
             </w:pPr>
             <w:r>
-              <w:t>Time taken on Laptop (</w:t>
-            </w:r>
-            <w:proofErr w:type="spellStart"/>
-            <w:r>
-              <w:t>ms</w:t>
-            </w:r>
-            <w:proofErr w:type="spellEnd"/>
-            <w:r>
-              <w:t>)</w:t>
+              <w:t>Time taken on Laptop (ms)</w:t>
             </w:r>
           </w:p>
         </w:tc>
@@ -1304,15 +1318,7 @@
               <w:t xml:space="preserve">taken </w:t>
             </w:r>
             <w:r>
-              <w:t>on Server (</w:t>
-            </w:r>
-            <w:proofErr w:type="spellStart"/>
-            <w:r>
-              <w:t>ms</w:t>
-            </w:r>
-            <w:proofErr w:type="spellEnd"/>
-            <w:r>
-              <w:t>)</w:t>
+              <w:t>on Server (ms)</w:t>
             </w:r>
           </w:p>
         </w:tc>
@@ -1325,7 +1331,13 @@
           </w:tcPr>
           <w:p>
             <w:r>
-              <w:t>100 0.1 4</w:t>
+              <w:t>100 0.1</w:t>
+            </w:r>
+            <w:r>
+              <w:t>0</w:t>
+            </w:r>
+            <w:r>
+              <w:t xml:space="preserve"> 4</w:t>
             </w:r>
           </w:p>
         </w:tc>
@@ -1338,7 +1350,7 @@
               <w:cnfStyle w:val="000000000000" w:firstRow="0" w:lastRow="0" w:firstColumn="0" w:lastColumn="0" w:oddVBand="0" w:evenVBand="0" w:oddHBand="0" w:evenHBand="0" w:firstRowFirstColumn="0" w:firstRowLastColumn="0" w:lastRowFirstColumn="0" w:lastRowLastColumn="0"/>
             </w:pPr>
             <w:r>
-              <w:t>115</w:t>
+              <w:t>213</w:t>
             </w:r>
           </w:p>
         </w:tc>
@@ -1351,7 +1363,7 @@
               <w:cnfStyle w:val="000000000000" w:firstRow="0" w:lastRow="0" w:firstColumn="0" w:lastColumn="0" w:oddVBand="0" w:evenVBand="0" w:oddHBand="0" w:evenHBand="0" w:firstRowFirstColumn="0" w:firstRowLastColumn="0" w:lastRowFirstColumn="0" w:lastRowLastColumn="0"/>
             </w:pPr>
             <w:r>
-              <w:t>286</w:t>
+              <w:t>289</w:t>
             </w:r>
           </w:p>
         </w:tc>
@@ -1364,7 +1376,13 @@
           </w:tcPr>
           <w:p>
             <w:r>
-              <w:t>200 0.2 4</w:t>
+              <w:t>200 0.</w:t>
+            </w:r>
+            <w:r>
+              <w:t>08</w:t>
+            </w:r>
+            <w:r>
+              <w:t xml:space="preserve"> 4</w:t>
             </w:r>
           </w:p>
         </w:tc>
@@ -1377,7 +1395,7 @@
               <w:cnfStyle w:val="000000000000" w:firstRow="0" w:lastRow="0" w:firstColumn="0" w:lastColumn="0" w:oddVBand="0" w:evenVBand="0" w:oddHBand="0" w:evenHBand="0" w:firstRowFirstColumn="0" w:firstRowLastColumn="0" w:lastRowFirstColumn="0" w:lastRowLastColumn="0"/>
             </w:pPr>
             <w:r>
-              <w:t>671</w:t>
+              <w:t>573</w:t>
             </w:r>
           </w:p>
         </w:tc>
@@ -1390,7 +1408,7 @@
               <w:cnfStyle w:val="000000000000" w:firstRow="0" w:lastRow="0" w:firstColumn="0" w:lastColumn="0" w:oddVBand="0" w:evenVBand="0" w:oddHBand="0" w:evenHBand="0" w:firstRowFirstColumn="0" w:firstRowLastColumn="0" w:lastRowFirstColumn="0" w:lastRowLastColumn="0"/>
             </w:pPr>
             <w:r>
-              <w:t>1 622</w:t>
+              <w:t>958</w:t>
             </w:r>
           </w:p>
         </w:tc>
@@ -1403,7 +1421,13 @@
           </w:tcPr>
           <w:p>
             <w:r>
-              <w:t>300 0.3 4</w:t>
+              <w:t>300 0.</w:t>
+            </w:r>
+            <w:r>
+              <w:t>06</w:t>
+            </w:r>
+            <w:r>
+              <w:t xml:space="preserve"> 4</w:t>
             </w:r>
           </w:p>
         </w:tc>
@@ -1416,7 +1440,7 @@
               <w:cnfStyle w:val="000000000000" w:firstRow="0" w:lastRow="0" w:firstColumn="0" w:lastColumn="0" w:oddVBand="0" w:evenVBand="0" w:oddHBand="0" w:evenHBand="0" w:firstRowFirstColumn="0" w:firstRowLastColumn="0" w:lastRowFirstColumn="0" w:lastRowLastColumn="0"/>
             </w:pPr>
             <w:r>
-              <w:t>1 789</w:t>
+              <w:t>1 100</w:t>
             </w:r>
           </w:p>
         </w:tc>
@@ -1429,7 +1453,7 @@
               <w:cnfStyle w:val="000000000000" w:firstRow="0" w:lastRow="0" w:firstColumn="0" w:lastColumn="0" w:oddVBand="0" w:evenVBand="0" w:oddHBand="0" w:evenHBand="0" w:firstRowFirstColumn="0" w:firstRowLastColumn="0" w:lastRowFirstColumn="0" w:lastRowLastColumn="0"/>
             </w:pPr>
             <w:r>
-              <w:t>4 751</w:t>
+              <w:t>1 820</w:t>
             </w:r>
           </w:p>
         </w:tc>
@@ -1442,7 +1466,13 @@
           </w:tcPr>
           <w:p>
             <w:r>
-              <w:t>400 0.4 4</w:t>
+              <w:t>400 0.</w:t>
+            </w:r>
+            <w:r>
+              <w:t>0</w:t>
+            </w:r>
+            <w:r>
+              <w:t>4 4</w:t>
             </w:r>
           </w:p>
         </w:tc>
@@ -1455,7 +1485,7 @@
               <w:cnfStyle w:val="000000000000" w:firstRow="0" w:lastRow="0" w:firstColumn="0" w:lastColumn="0" w:oddVBand="0" w:evenVBand="0" w:oddHBand="0" w:evenHBand="0" w:firstRowFirstColumn="0" w:firstRowLastColumn="0" w:lastRowFirstColumn="0" w:lastRowLastColumn="0"/>
             </w:pPr>
             <w:r>
-              <w:t>3 641</w:t>
+              <w:t>1 340</w:t>
             </w:r>
           </w:p>
         </w:tc>
@@ -1468,7 +1498,7 @@
               <w:cnfStyle w:val="000000000000" w:firstRow="0" w:lastRow="0" w:firstColumn="0" w:lastColumn="0" w:oddVBand="0" w:evenVBand="0" w:oddHBand="0" w:evenHBand="0" w:firstRowFirstColumn="0" w:firstRowLastColumn="0" w:lastRowFirstColumn="0" w:lastRowLastColumn="0"/>
             </w:pPr>
             <w:r>
-              <w:t>9 296</w:t>
+              <w:t>2 441</w:t>
             </w:r>
           </w:p>
         </w:tc>
@@ -1481,7 +1511,13 @@
           </w:tcPr>
           <w:p>
             <w:r>
-              <w:t>500 0.5 4</w:t>
+              <w:t>500 0.</w:t>
+            </w:r>
+            <w:r>
+              <w:t>02</w:t>
+            </w:r>
+            <w:r>
+              <w:t xml:space="preserve"> 4</w:t>
             </w:r>
           </w:p>
         </w:tc>
@@ -1494,7 +1530,7 @@
               <w:cnfStyle w:val="000000000000" w:firstRow="0" w:lastRow="0" w:firstColumn="0" w:lastColumn="0" w:oddVBand="0" w:evenVBand="0" w:oddHBand="0" w:evenHBand="0" w:firstRowFirstColumn="0" w:firstRowLastColumn="0" w:lastRowFirstColumn="0" w:lastRowLastColumn="0"/>
             </w:pPr>
             <w:r>
-              <w:t>6 483</w:t>
+              <w:t>1 273</w:t>
             </w:r>
           </w:p>
         </w:tc>
@@ -1507,7 +1543,7 @@
               <w:cnfStyle w:val="000000000000" w:firstRow="0" w:lastRow="0" w:firstColumn="0" w:lastColumn="0" w:oddVBand="0" w:evenVBand="0" w:oddHBand="0" w:evenHBand="0" w:firstRowFirstColumn="0" w:firstRowLastColumn="0" w:lastRowFirstColumn="0" w:lastRowLastColumn="0"/>
             </w:pPr>
             <w:r>
-              <w:t>15 848</w:t>
+              <w:t>2 231</w:t>
             </w:r>
           </w:p>
         </w:tc>
@@ -1582,15 +1618,7 @@
               <w:cnfStyle w:val="100000000000" w:firstRow="1" w:lastRow="0" w:firstColumn="0" w:lastColumn="0" w:oddVBand="0" w:evenVBand="0" w:oddHBand="0" w:evenHBand="0" w:firstRowFirstColumn="0" w:firstRowLastColumn="0" w:lastRowFirstColumn="0" w:lastRowLastColumn="0"/>
             </w:pPr>
             <w:r>
-              <w:t>Time taken on Laptop (</w:t>
-            </w:r>
-            <w:proofErr w:type="spellStart"/>
-            <w:r>
-              <w:t>ms</w:t>
-            </w:r>
-            <w:proofErr w:type="spellEnd"/>
-            <w:r>
-              <w:t>)</w:t>
+              <w:t>Time taken on Laptop (ms)</w:t>
             </w:r>
           </w:p>
         </w:tc>
@@ -1603,15 +1631,7 @@
               <w:cnfStyle w:val="100000000000" w:firstRow="1" w:lastRow="0" w:firstColumn="0" w:lastColumn="0" w:oddVBand="0" w:evenVBand="0" w:oddHBand="0" w:evenHBand="0" w:firstRowFirstColumn="0" w:firstRowLastColumn="0" w:lastRowFirstColumn="0" w:lastRowLastColumn="0"/>
             </w:pPr>
             <w:r>
-              <w:t>Time taken on Server (</w:t>
-            </w:r>
-            <w:proofErr w:type="spellStart"/>
-            <w:r>
-              <w:t>ms</w:t>
-            </w:r>
-            <w:proofErr w:type="spellEnd"/>
-            <w:r>
-              <w:t>)</w:t>
+              <w:t>Time taken on Server (ms)</w:t>
             </w:r>
           </w:p>
         </w:tc>
@@ -1624,7 +1644,16 @@
           </w:tcPr>
           <w:p>
             <w:r>
-              <w:t>200 0.2 1</w:t>
+              <w:t>200 0.</w:t>
+            </w:r>
+            <w:r>
+              <w:t>05</w:t>
+            </w:r>
+            <w:r>
+              <w:t xml:space="preserve"> </w:t>
+            </w:r>
+            <w:r>
+              <w:t>4</w:t>
             </w:r>
           </w:p>
         </w:tc>
@@ -1637,7 +1666,7 @@
               <w:cnfStyle w:val="000000000000" w:firstRow="0" w:lastRow="0" w:firstColumn="0" w:lastColumn="0" w:oddVBand="0" w:evenVBand="0" w:oddHBand="0" w:evenHBand="0" w:firstRowFirstColumn="0" w:firstRowLastColumn="0" w:lastRowFirstColumn="0" w:lastRowLastColumn="0"/>
             </w:pPr>
             <w:r>
-              <w:t>613</w:t>
+              <w:t>246</w:t>
             </w:r>
           </w:p>
         </w:tc>
@@ -1650,7 +1679,7 @@
               <w:cnfStyle w:val="000000000000" w:firstRow="0" w:lastRow="0" w:firstColumn="0" w:lastColumn="0" w:oddVBand="0" w:evenVBand="0" w:oddHBand="0" w:evenHBand="0" w:firstRowFirstColumn="0" w:firstRowLastColumn="0" w:lastRowFirstColumn="0" w:lastRowLastColumn="0"/>
             </w:pPr>
             <w:r>
-              <w:t>1 557</w:t>
+              <w:t>689</w:t>
             </w:r>
           </w:p>
         </w:tc>
@@ -1663,7 +1692,16 @@
           </w:tcPr>
           <w:p>
             <w:r>
-              <w:t>200 0.2 2</w:t>
+              <w:t>200 0.</w:t>
+            </w:r>
+            <w:r>
+              <w:t>05</w:t>
+            </w:r>
+            <w:r>
+              <w:t xml:space="preserve"> </w:t>
+            </w:r>
+            <w:r>
+              <w:t>13</w:t>
             </w:r>
           </w:p>
         </w:tc>
@@ -1676,7 +1714,7 @@
               <w:cnfStyle w:val="000000000000" w:firstRow="0" w:lastRow="0" w:firstColumn="0" w:lastColumn="0" w:oddVBand="0" w:evenVBand="0" w:oddHBand="0" w:evenHBand="0" w:firstRowFirstColumn="0" w:firstRowLastColumn="0" w:lastRowFirstColumn="0" w:lastRowLastColumn="0"/>
             </w:pPr>
             <w:r>
-              <w:t>611</w:t>
+              <w:t>226</w:t>
             </w:r>
           </w:p>
         </w:tc>
@@ -1689,7 +1727,7 @@
               <w:cnfStyle w:val="000000000000" w:firstRow="0" w:lastRow="0" w:firstColumn="0" w:lastColumn="0" w:oddVBand="0" w:evenVBand="0" w:oddHBand="0" w:evenHBand="0" w:firstRowFirstColumn="0" w:firstRowLastColumn="0" w:lastRowFirstColumn="0" w:lastRowLastColumn="0"/>
             </w:pPr>
             <w:r>
-              <w:t>1 605</w:t>
+              <w:t>603</w:t>
             </w:r>
           </w:p>
         </w:tc>
@@ -1702,7 +1740,16 @@
           </w:tcPr>
           <w:p>
             <w:r>
-              <w:t>200 0.2 3</w:t>
+              <w:t>200 0.</w:t>
+            </w:r>
+            <w:r>
+              <w:t>05</w:t>
+            </w:r>
+            <w:r>
+              <w:t xml:space="preserve"> </w:t>
+            </w:r>
+            <w:r>
+              <w:t>7</w:t>
             </w:r>
           </w:p>
         </w:tc>
@@ -1715,7 +1762,7 @@
               <w:cnfStyle w:val="000000000000" w:firstRow="0" w:lastRow="0" w:firstColumn="0" w:lastColumn="0" w:oddVBand="0" w:evenVBand="0" w:oddHBand="0" w:evenHBand="0" w:firstRowFirstColumn="0" w:firstRowLastColumn="0" w:lastRowFirstColumn="0" w:lastRowLastColumn="0"/>
             </w:pPr>
             <w:r>
-              <w:t>612</w:t>
+              <w:t>228</w:t>
             </w:r>
           </w:p>
         </w:tc>
@@ -1728,7 +1775,7 @@
               <w:cnfStyle w:val="000000000000" w:firstRow="0" w:lastRow="0" w:firstColumn="0" w:lastColumn="0" w:oddVBand="0" w:evenVBand="0" w:oddHBand="0" w:evenHBand="0" w:firstRowFirstColumn="0" w:firstRowLastColumn="0" w:lastRowFirstColumn="0" w:lastRowLastColumn="0"/>
             </w:pPr>
             <w:r>
-              <w:t>1 617</w:t>
+              <w:t>729</w:t>
             </w:r>
           </w:p>
         </w:tc>
@@ -1741,7 +1788,16 @@
           </w:tcPr>
           <w:p>
             <w:r>
-              <w:t>200 0.2 4</w:t>
+              <w:t>200 0.</w:t>
+            </w:r>
+            <w:r>
+              <w:t>05</w:t>
+            </w:r>
+            <w:r>
+              <w:t xml:space="preserve"> </w:t>
+            </w:r>
+            <w:r>
+              <w:t>11</w:t>
             </w:r>
           </w:p>
         </w:tc>
@@ -1754,7 +1810,7 @@
               <w:cnfStyle w:val="000000000000" w:firstRow="0" w:lastRow="0" w:firstColumn="0" w:lastColumn="0" w:oddVBand="0" w:evenVBand="0" w:oddHBand="0" w:evenHBand="0" w:firstRowFirstColumn="0" w:firstRowLastColumn="0" w:lastRowFirstColumn="0" w:lastRowLastColumn="0"/>
             </w:pPr>
             <w:r>
-              <w:t>600</w:t>
+              <w:t>233</w:t>
             </w:r>
           </w:p>
         </w:tc>
@@ -1767,7 +1823,7 @@
               <w:cnfStyle w:val="000000000000" w:firstRow="0" w:lastRow="0" w:firstColumn="0" w:lastColumn="0" w:oddVBand="0" w:evenVBand="0" w:oddHBand="0" w:evenHBand="0" w:firstRowFirstColumn="0" w:firstRowLastColumn="0" w:lastRowFirstColumn="0" w:lastRowLastColumn="0"/>
             </w:pPr>
             <w:r>
-              <w:t>1 615</w:t>
+              <w:t>730</w:t>
             </w:r>
           </w:p>
         </w:tc>
@@ -1780,7 +1836,16 @@
           </w:tcPr>
           <w:p>
             <w:r>
-              <w:t>200 0.2 5</w:t>
+              <w:t>200 0.</w:t>
+            </w:r>
+            <w:r>
+              <w:t>05</w:t>
+            </w:r>
+            <w:r>
+              <w:t xml:space="preserve"> </w:t>
+            </w:r>
+            <w:r>
+              <w:t>17</w:t>
             </w:r>
           </w:p>
         </w:tc>
@@ -1793,7 +1858,7 @@
               <w:cnfStyle w:val="000000000000" w:firstRow="0" w:lastRow="0" w:firstColumn="0" w:lastColumn="0" w:oddVBand="0" w:evenVBand="0" w:oddHBand="0" w:evenHBand="0" w:firstRowFirstColumn="0" w:firstRowLastColumn="0" w:lastRowFirstColumn="0" w:lastRowLastColumn="0"/>
             </w:pPr>
             <w:r>
-              <w:t>623</w:t>
+              <w:t>225</w:t>
             </w:r>
           </w:p>
         </w:tc>
@@ -1806,7 +1871,7 @@
               <w:cnfStyle w:val="000000000000" w:firstRow="0" w:lastRow="0" w:firstColumn="0" w:lastColumn="0" w:oddVBand="0" w:evenVBand="0" w:oddHBand="0" w:evenHBand="0" w:firstRowFirstColumn="0" w:firstRowLastColumn="0" w:lastRowFirstColumn="0" w:lastRowLastColumn="0"/>
             </w:pPr>
             <w:r>
-              <w:t>1 613</w:t>
+              <w:t>704</w:t>
             </w:r>
           </w:p>
         </w:tc>
@@ -1917,7 +1982,13 @@
         <w:ind w:left="720"/>
       </w:pPr>
       <w:r>
-        <w:t xml:space="preserve">In order to verify that the parallel algorithm was correctly working, I ran each set of input five times </w:t>
+        <w:t xml:space="preserve">In order to verify that the parallel algorithm was correctly working, I ran each set of input </w:t>
+      </w:r>
+      <w:r>
+        <w:t>ten</w:t>
+      </w:r>
+      <w:r>
+        <w:t xml:space="preserve"> times </w:t>
       </w:r>
       <w:r>
         <w:t>on my local machine and on the server for</w:t>
@@ -1927,6 +1998,9 @@
       </w:r>
       <w:r>
         <w:t xml:space="preserve"> the BeyondCompare software to compare the pixel details of both the images to ensure both the images are exactly identical.</w:t>
+      </w:r>
+      <w:r>
+        <w:t xml:space="preserve"> The software has a summary info that details how many pixels are the same, how many pixels are different and so on. I would also compare the console outputs to ensure that the position of the boss is the same.</w:t>
       </w:r>
     </w:p>
     <w:p>
@@ -1942,32 +2016,19 @@
         <w:ind w:left="720"/>
       </w:pPr>
       <w:r>
-        <w:t>To determine the optimum search density, I fixed the dungeon size to 200 and</w:t>
-      </w:r>
-      <w:r>
-        <w:t xml:space="preserve"> the seed to 4. </w:t>
-      </w:r>
-      <w:r>
-        <w:t>I tested the search density in the range of 0.2 – 1.0 in increments of 0.2 and also on the range of 0.1 – 0.5 in increments of 0.1.</w:t>
+        <w:t xml:space="preserve">To determine the optimum search density, </w:t>
+      </w:r>
+      <w:r>
+        <w:t>I first wanted</w:t>
+      </w:r>
+      <w:r>
+        <w:t xml:space="preserve"> each hunter to process at least 100 elements for a large enough dungeon area. I tested with a dungeon size of 100 which yields a dungeon area of 1 000 000. So if I have 1 000 000 elements and I want each hunter to process at least 100 elements, how many hunters will be optimal. I used a mathematical formula by diving the dungeon area with x (the unknown number of hunters) and equating the quotient to 100. Then I tried to solve for x and got x to be 10 000. So if I got x to be 10 000, then using the formula in the code to compute numSearches, I substituted numSearches to 10 000, gateSize to 100 and worked backwards to get args[1], which I got to be around 0.01.</w:t>
       </w:r>
       <w:r>
         <w:t xml:space="preserve"> </w:t>
       </w:r>
       <w:r>
-        <w:t xml:space="preserve">Similar to the results in </w:t>
-      </w:r>
-      <w:r>
-        <w:rPr>
-          <w:b/>
-          <w:bCs/>
-        </w:rPr>
-        <w:t>Table 2</w:t>
-      </w:r>
-      <w:r>
-        <w:t xml:space="preserve">, an increase in the search density will increase the time taken by the program to finish execution. However, the overall effect on the speedup is not linear. </w:t>
-      </w:r>
-      <w:r>
-        <w:t>The search density of 0.1 takes less time for program execution, hence can be the most ideal.</w:t>
+        <w:t>Since 0.01 seemed optimal, I wanted to see if anything higher would have been better, so I tested on different search density value in the range of [0.02, 0.10] in steps of 0.02. However, for benchmarking, I used 0.01.</w:t>
       </w:r>
     </w:p>
     <w:p>
@@ -1988,31 +2049,21 @@
       <w:r>
         <w:t xml:space="preserve"> </w:t>
       </w:r>
-      <w:r>
-        <w:fldChar w:fldCharType="begin"/>
-      </w:r>
-      <w:r>
-        <w:instrText>HYPERLINK "LocalMachineSpecs.txt"</w:instrText>
-      </w:r>
-      <w:r>
-        <w:fldChar w:fldCharType="separate"/>
-      </w:r>
-      <w:r>
-        <w:rPr>
-          <w:rStyle w:val="Hyperlink"/>
-        </w:rPr>
-        <w:t>()</w:t>
-      </w:r>
-      <w:r>
-        <w:fldChar w:fldCharType="end"/>
-      </w:r>
+      <w:hyperlink r:id="rId7" w:history="1">
+        <w:r>
+          <w:rPr>
+            <w:rStyle w:val="Hyperlink"/>
+          </w:rPr>
+          <w:t>()</w:t>
+        </w:r>
+      </w:hyperlink>
       <w:r>
         <w:t xml:space="preserve"> and on the nightmare UCT server</w:t>
       </w:r>
       <w:r>
         <w:t xml:space="preserve"> </w:t>
       </w:r>
-      <w:hyperlink r:id="rId6" w:history="1">
+      <w:hyperlink r:id="rId8" w:history="1">
         <w:r>
           <w:rPr>
             <w:rStyle w:val="Hyperlink"/>
@@ -2056,99 +2107,22 @@
         <w:ind w:left="720"/>
       </w:pPr>
       <w:r>
-        <w:t xml:space="preserve">In order to determine the sequential cutoff, I initially chose the sequential cutoff of 10. </w:t>
-      </w:r>
-      <w:r>
-        <w:t>However, remembering</w:t>
-      </w:r>
-      <w:r>
-        <w:t xml:space="preserve"> Amdahl’s law, I wanted to see the effect of sequential cutoff on the time the program takes and its speed</w:t>
-      </w:r>
-      <w:r>
-        <w:t>. So, I set the sequential cutoff to 1% of the dungeon size, then to 5% and then to 10</w:t>
-      </w:r>
-      <w:r>
-        <w:t>%. I</w:t>
-      </w:r>
-      <w:r>
-        <w:t xml:space="preserve"> recorded the results for increasing dungeon size only.  </w:t>
-      </w:r>
-      <w:r>
-        <w:t>The 10% sequential cutoff was better than the 1% sequential cutoff, however the difference between the 10% and 5% sequential cutoff was not that contrast. However</w:t>
-      </w:r>
-      <w:r>
-        <w:t>, the 5% sequential cutoff seemed ideal for larger dungeon size.</w:t>
-      </w:r>
-    </w:p>
-    <w:p/>
-    <w:p/>
-    <w:p/>
-    <w:p>
-      <w:pPr>
-        <w:pStyle w:val="Heading1"/>
-      </w:pPr>
-      <w:r>
-        <w:lastRenderedPageBreak/>
-        <w:t>Result section</w:t>
-      </w:r>
-    </w:p>
-    <w:p>
-      <w:pPr>
-        <w:pStyle w:val="Heading2"/>
-      </w:pPr>
-      <w:r>
-        <w:t>Validation</w:t>
-      </w:r>
-    </w:p>
-    <w:p>
-      <w:r>
-        <w:tab/>
-      </w:r>
-      <w:hyperlink r:id="rId7" w:history="1">
-        <w:r>
-          <w:rPr>
-            <w:rStyle w:val="Hyperlink"/>
-          </w:rPr>
-          <w:t>Validation.pdf</w:t>
-        </w:r>
-      </w:hyperlink>
-    </w:p>
-    <w:p>
-      <w:pPr>
-        <w:pStyle w:val="Heading2"/>
-      </w:pPr>
-      <w:r>
-        <w:t>Benchmarking</w:t>
-      </w:r>
-    </w:p>
-    <w:p>
-      <w:r>
-        <w:rPr>
-          <w:noProof/>
-        </w:rPr>
-        <w:drawing>
-          <wp:inline distT="0" distB="0" distL="0" distR="0" wp14:anchorId="363EFD36" wp14:editId="0E2C5DD8">
-            <wp:extent cx="5486400" cy="3200400"/>
-            <wp:effectExtent l="0" t="0" r="0" b="0"/>
-            <wp:docPr id="308492961" name="Chart 4"/>
-            <wp:cNvGraphicFramePr/>
-            <a:graphic xmlns:a="http://schemas.openxmlformats.org/drawingml/2006/main">
-              <a:graphicData uri="http://schemas.openxmlformats.org/drawingml/2006/chart">
-                <c:chart xmlns:c="http://schemas.openxmlformats.org/drawingml/2006/chart" xmlns:r="http://schemas.openxmlformats.org/officeDocument/2006/relationships" r:id="rId8"/>
-              </a:graphicData>
-            </a:graphic>
-          </wp:inline>
-        </w:drawing>
-      </w:r>
-    </w:p>
-    <w:p>
-      <w:r>
-        <w:tab/>
-      </w:r>
-      <w:bookmarkStart w:id="0" w:name="_MON_1816939355"/>
-      <w:bookmarkEnd w:id="0"/>
-      <w:r>
-        <w:object w:dxaOrig="9026" w:dyaOrig="450" w14:anchorId="480602DB">
+        <w:t xml:space="preserve">In order to determine the sequential cutoff, I </w:t>
+      </w:r>
+      <w:r>
+        <w:t xml:space="preserve">decided on how I wanted the tasks to be distributed among the cores. It seemed logical to have each core have a single task at a time. However, due to some CPU delays we don’t have control over, we don’t want to have a core not doing anything and just waiting for others to finish. So, we must give each thread just enough work, so how about 4 tasks per core, 6 or even 8? </w:t>
+      </w:r>
+      <w:r>
+        <w:t>So,</w:t>
+      </w:r>
+      <w:r>
+        <w:t xml:space="preserve"> I set the threshold to the number of hunters divided by the product of available processors and tasks per core. Then tested with tasks per core in {4, 6, 8}. From these results </w:t>
+      </w:r>
+      <w:r>
+        <w:t>(</w:t>
+      </w:r>
+      <w:r>
+        <w:object w:dxaOrig="1520" w:dyaOrig="988" w14:anchorId="6C7A9AB4">
           <v:shapetype id="_x0000_t75" coordsize="21600,21600" o:spt="75" o:preferrelative="t" path="m@4@5l@4@11@9@11@9@5xe" filled="f" stroked="f">
             <v:stroke joinstyle="miter"/>
             <v:formulas>
@@ -2168,13 +2142,398 @@
             <v:path o:extrusionok="f" gradientshapeok="t" o:connecttype="rect"/>
             <o:lock v:ext="edit" aspectratio="t"/>
           </v:shapetype>
-          <v:shape id="_x0000_i1025" type="#_x0000_t75" style="width:451.35pt;height:22.65pt" o:ole="">
+          <v:shape id="_x0000_i1027" type="#_x0000_t75" style="width:76.2pt;height:49.2pt" o:ole="">
             <v:imagedata r:id="rId9" o:title=""/>
           </v:shape>
-          <o:OLEObject Type="Embed" ProgID="Word.Document.12" ShapeID="_x0000_i1025" DrawAspect="Content" ObjectID="_1816975861" r:id="rId10">
-            <o:FieldCodes>\s</o:FieldCodes>
-          </o:OLEObject>
+          <o:OLEObject Type="Embed" ProgID="Package" ShapeID="_x0000_i1027" DrawAspect="Icon" ObjectID="_1817543641" r:id="rId10"/>
         </w:object>
+      </w:r>
+      <w:r>
+        <w:t>)</w:t>
+      </w:r>
+      <w:r>
+        <w:t xml:space="preserve"> I choose tasks per core to be 6 since its curve is more logarithmic, indicating faster time complexity and better speedup. </w:t>
+      </w:r>
+    </w:p>
+    <w:p>
+      <w:pPr>
+        <w:pStyle w:val="Heading1"/>
+      </w:pPr>
+      <w:r>
+        <w:t>Result section</w:t>
+      </w:r>
+    </w:p>
+    <w:p>
+      <w:pPr>
+        <w:pStyle w:val="Heading2"/>
+      </w:pPr>
+      <w:r>
+        <w:t>Validation</w:t>
+      </w:r>
+    </w:p>
+    <w:p>
+      <w:r>
+        <w:tab/>
+      </w:r>
+      <w:r>
+        <w:object w:dxaOrig="1520" w:dyaOrig="988" w14:anchorId="1AF026FB">
+          <v:shape id="_x0000_i1028" type="#_x0000_t75" style="width:76.2pt;height:49.2pt" o:ole="">
+            <v:imagedata r:id="rId11" o:title=""/>
+          </v:shape>
+          <o:OLEObject Type="Embed" ProgID="Package" ShapeID="_x0000_i1028" DrawAspect="Icon" ObjectID="_1817543642" r:id="rId12"/>
+        </w:object>
+      </w:r>
+    </w:p>
+    <w:p>
+      <w:pPr>
+        <w:pStyle w:val="Heading2"/>
+      </w:pPr>
+      <w:r>
+        <w:t>Benchmarking</w:t>
+      </w:r>
+    </w:p>
+    <w:p>
+      <w:pPr>
+        <w:keepNext/>
+      </w:pPr>
+      <w:r>
+        <w:rPr>
+          <w:noProof/>
+        </w:rPr>
+        <w:drawing>
+          <wp:inline distT="0" distB="0" distL="0" distR="0" wp14:anchorId="363EFD36" wp14:editId="2FC3DBCB">
+            <wp:extent cx="5486400" cy="2636520"/>
+            <wp:effectExtent l="0" t="0" r="0" b="0"/>
+            <wp:docPr id="308492961" name="Chart 4"/>
+            <wp:cNvGraphicFramePr/>
+            <a:graphic xmlns:a="http://schemas.openxmlformats.org/drawingml/2006/main">
+              <a:graphicData uri="http://schemas.openxmlformats.org/drawingml/2006/chart">
+                <c:chart xmlns:c="http://schemas.openxmlformats.org/drawingml/2006/chart" xmlns:r="http://schemas.openxmlformats.org/officeDocument/2006/relationships" r:id="rId13"/>
+              </a:graphicData>
+            </a:graphic>
+          </wp:inline>
+        </w:drawing>
+      </w:r>
+    </w:p>
+    <w:p>
+      <w:pPr>
+        <w:pStyle w:val="Caption"/>
+      </w:pPr>
+      <w:r>
+        <w:t xml:space="preserve">Figure </w:t>
+      </w:r>
+      <w:fldSimple w:instr=" SEQ Figure \* ARABIC ">
+        <w:r>
+          <w:rPr>
+            <w:noProof/>
+          </w:rPr>
+          <w:t>1</w:t>
+        </w:r>
+      </w:fldSimple>
+      <w:r>
+        <w:t>: Increasing dungeon size</w:t>
+      </w:r>
+      <w:r>
+        <w:t xml:space="preserve"> with fixed search density of 0.</w:t>
+      </w:r>
+      <w:r>
+        <w:t>01</w:t>
+      </w:r>
+    </w:p>
+    <w:p>
+      <w:pPr>
+        <w:keepNext/>
+      </w:pPr>
+      <w:r>
+        <w:rPr>
+          <w:noProof/>
+        </w:rPr>
+        <w:drawing>
+          <wp:inline distT="0" distB="0" distL="0" distR="0" wp14:anchorId="181651B8" wp14:editId="0BF0C351">
+            <wp:extent cx="5486400" cy="2331720"/>
+            <wp:effectExtent l="0" t="0" r="0" b="0"/>
+            <wp:docPr id="939912860" name="Chart 4"/>
+            <wp:cNvGraphicFramePr/>
+            <a:graphic xmlns:a="http://schemas.openxmlformats.org/drawingml/2006/main">
+              <a:graphicData uri="http://schemas.openxmlformats.org/drawingml/2006/chart">
+                <c:chart xmlns:c="http://schemas.openxmlformats.org/drawingml/2006/chart" xmlns:r="http://schemas.openxmlformats.org/officeDocument/2006/relationships" r:id="rId14"/>
+              </a:graphicData>
+            </a:graphic>
+          </wp:inline>
+        </w:drawing>
+      </w:r>
+    </w:p>
+    <w:p>
+      <w:pPr>
+        <w:pStyle w:val="Caption"/>
+      </w:pPr>
+      <w:r>
+        <w:t xml:space="preserve">Figure </w:t>
+      </w:r>
+      <w:fldSimple w:instr=" SEQ Figure \* ARABIC ">
+        <w:r>
+          <w:rPr>
+            <w:noProof/>
+          </w:rPr>
+          <w:t>2</w:t>
+        </w:r>
+      </w:fldSimple>
+      <w:r>
+        <w:t>: Increasing search density with fixed dungeon size of 200</w:t>
+      </w:r>
+    </w:p>
+    <w:p>
+      <w:pPr>
+        <w:pStyle w:val="ListParagraph"/>
+        <w:numPr>
+          <w:ilvl w:val="0"/>
+          <w:numId w:val="1"/>
+        </w:numPr>
+      </w:pPr>
+      <w:r>
+        <w:t>Dungeon area = ((x</w:t>
+      </w:r>
+      <w:r>
+        <w:t xml:space="preserve"> </w:t>
+      </w:r>
+      <w:r>
+        <w:t>+</w:t>
+      </w:r>
+      <w:r>
+        <w:t xml:space="preserve"> </w:t>
+      </w:r>
+      <w:r>
+        <w:t>x)</w:t>
+      </w:r>
+      <w:r>
+        <w:t xml:space="preserve"> </w:t>
+      </w:r>
+      <w:r>
+        <w:t>*</w:t>
+      </w:r>
+      <w:r>
+        <w:t xml:space="preserve"> </w:t>
+      </w:r>
+      <w:r>
+        <w:t xml:space="preserve">5)^2 where </w:t>
+      </w:r>
+      <m:oMath>
+        <m:r>
+          <w:rPr>
+            <w:rFonts w:ascii="Cambria Math" w:hAnsi="Cambria Math"/>
+          </w:rPr>
+          <m:t>x ∈{100, 200, 300, 400, 500}</m:t>
+        </m:r>
+      </m:oMath>
+    </w:p>
+    <w:p>
+      <w:pPr>
+        <w:pStyle w:val="ListParagraph"/>
+        <w:numPr>
+          <w:ilvl w:val="0"/>
+          <w:numId w:val="1"/>
+        </w:numPr>
+      </w:pPr>
+      <w:r>
+        <w:rPr>
+          <w:rFonts w:eastAsiaTheme="minorEastAsia"/>
+        </w:rPr>
+        <w:lastRenderedPageBreak/>
+        <w:t xml:space="preserve">Search Density = (y)(200 * 2)(200 * 2)(5) where </w:t>
+      </w:r>
+      <m:oMath>
+        <m:r>
+          <w:rPr>
+            <w:rFonts w:ascii="Cambria Math" w:eastAsiaTheme="minorEastAsia" w:hAnsi="Cambria Math"/>
+          </w:rPr>
+          <m:t>y ∈{0.02, 0.04, 0.06, 0.08, 0.10}</m:t>
+        </m:r>
+      </m:oMath>
+    </w:p>
+    <w:p>
+      <w:pPr>
+        <w:pStyle w:val="Heading2"/>
+      </w:pPr>
+    </w:p>
+    <w:p>
+      <w:pPr>
+        <w:pStyle w:val="Heading2"/>
+      </w:pPr>
+      <w:r>
+        <w:t>Brief Discussion</w:t>
+      </w:r>
+    </w:p>
+    <w:p>
+      <w:pPr>
+        <w:pStyle w:val="ListParagraph"/>
+        <w:numPr>
+          <w:ilvl w:val="0"/>
+          <w:numId w:val="2"/>
+        </w:numPr>
+      </w:pPr>
+      <w:r>
+        <w:t>For what input does parallel program perform well?</w:t>
+      </w:r>
+    </w:p>
+    <w:p>
+      <w:pPr>
+        <w:pStyle w:val="ListParagraph"/>
+        <w:numPr>
+          <w:ilvl w:val="1"/>
+          <w:numId w:val="1"/>
+        </w:numPr>
+      </w:pPr>
+      <w:r>
+        <w:t>For input ARGS=”</w:t>
+      </w:r>
+      <w:r>
+        <w:t>3</w:t>
+      </w:r>
+      <w:r>
+        <w:t>00 0.</w:t>
+      </w:r>
+      <w:r>
+        <w:t>01</w:t>
+      </w:r>
+      <w:r>
+        <w:t xml:space="preserve"> 4”, the parallel program seems perform well as seen </w:t>
+      </w:r>
+      <w:r>
+        <w:t>in</w:t>
+      </w:r>
+      <w:r>
+        <w:t xml:space="preserve"> </w:t>
+      </w:r>
+      <w:r>
+        <w:rPr>
+          <w:b/>
+          <w:bCs/>
+        </w:rPr>
+        <w:t>Figure 1</w:t>
+      </w:r>
+      <w:r>
+        <w:t>. The program performs well on both the server and the local machine, and it is closer to the maximum speedup achievable by Amdahl’s law.</w:t>
+      </w:r>
+    </w:p>
+    <w:p>
+      <w:pPr>
+        <w:pStyle w:val="ListParagraph"/>
+        <w:numPr>
+          <w:ilvl w:val="0"/>
+          <w:numId w:val="2"/>
+        </w:numPr>
+      </w:pPr>
+      <w:r>
+        <w:t>What is the maximum speedup you obtained and how close is it to the ideal expected?</w:t>
+      </w:r>
+    </w:p>
+    <w:p>
+      <w:pPr>
+        <w:pStyle w:val="ListParagraph"/>
+        <w:numPr>
+          <w:ilvl w:val="1"/>
+          <w:numId w:val="1"/>
+        </w:numPr>
+      </w:pPr>
+      <w:r>
+        <w:t>The maximum speedup achieved by was 4.62 which is very far from the ideal expected of 8.</w:t>
+      </w:r>
+    </w:p>
+    <w:p>
+      <w:pPr>
+        <w:pStyle w:val="ListParagraph"/>
+        <w:numPr>
+          <w:ilvl w:val="0"/>
+          <w:numId w:val="2"/>
+        </w:numPr>
+      </w:pPr>
+      <w:r>
+        <w:t>How reliable are your measurements?</w:t>
+      </w:r>
+    </w:p>
+    <w:p>
+      <w:pPr>
+        <w:pStyle w:val="ListParagraph"/>
+        <w:numPr>
+          <w:ilvl w:val="1"/>
+          <w:numId w:val="1"/>
+        </w:numPr>
+      </w:pPr>
+      <w:r>
+        <w:t>About 85% reliable. This is because</w:t>
+      </w:r>
+      <w:r>
+        <w:t xml:space="preserve"> of nondeterminism in scheduling, hardware behaviour (caches, clocks), </w:t>
+      </w:r>
+      <w:r>
+        <w:t xml:space="preserve">thread overhead </w:t>
+      </w:r>
+      <w:r>
+        <w:t>and runtime effects</w:t>
+      </w:r>
+      <w:r>
+        <w:t>.</w:t>
+      </w:r>
+    </w:p>
+    <w:p>
+      <w:pPr>
+        <w:pStyle w:val="ListParagraph"/>
+        <w:numPr>
+          <w:ilvl w:val="1"/>
+          <w:numId w:val="1"/>
+        </w:numPr>
+      </w:pPr>
+      <w:r>
+        <w:t>The reliability is a bit high because the measurements are an average of about 10 runs adjusted for outliers.</w:t>
+      </w:r>
+    </w:p>
+    <w:p>
+      <w:pPr>
+        <w:pStyle w:val="ListParagraph"/>
+        <w:numPr>
+          <w:ilvl w:val="0"/>
+          <w:numId w:val="2"/>
+        </w:numPr>
+      </w:pPr>
+      <w:r>
+        <w:t>Are there any anomalies and can you explain how they occur?</w:t>
+      </w:r>
+    </w:p>
+    <w:p>
+      <w:pPr>
+        <w:pStyle w:val="ListParagraph"/>
+        <w:numPr>
+          <w:ilvl w:val="1"/>
+          <w:numId w:val="1"/>
+        </w:numPr>
+      </w:pPr>
+      <w:r>
+        <w:t>Yes. While running the program multiple of times, it sometimes occurs that the time taken by the program is negative.</w:t>
+      </w:r>
+    </w:p>
+    <w:p>
+      <w:pPr>
+        <w:pStyle w:val="ListParagraph"/>
+        <w:numPr>
+          <w:ilvl w:val="1"/>
+          <w:numId w:val="1"/>
+        </w:numPr>
+      </w:pPr>
+      <w:r>
+        <w:t>Also, the number of dungeon points evaluated by the parallel program is not the same as the number of dungeon points evaluated by the serial program. Well, this is because of the race condition in the code as there is not much synchronization.</w:t>
+      </w:r>
+    </w:p>
+    <w:p>
+      <w:pPr>
+        <w:pStyle w:val="Heading2"/>
+      </w:pPr>
+      <w:r>
+        <w:t>Conclusion</w:t>
+      </w:r>
+    </w:p>
+    <w:p>
+      <w:r>
+        <w:t>Is it worth parallelising this problem? Well, considering that the dungeon map is very huge, why would anyone want to search the whole forest alone? It is much more effective and quicker to parallelise this problem. Though the race condition issue still exists, it is too insignificant in this case as the number of points evaluated is not actually the problem at hand, but finding the dungeon master. So long as the dungeon master can be found quickly, who would be bothered about how many places were actually searched? So, yes, it is worth parallelizing this problem.</w:t>
       </w:r>
     </w:p>
     <w:sectPr>
@@ -2207,7 +2566,7 @@
         <w:rFonts w:ascii="Aptos" w:eastAsiaTheme="minorHAnsi" w:hAnsi="Aptos" w:cstheme="minorBidi" w:hint="default"/>
       </w:rPr>
     </w:lvl>
-    <w:lvl w:ilvl="1" w:tplc="08090003" w:tentative="1">
+    <w:lvl w:ilvl="1" w:tplc="08090003">
       <w:start w:val="1"/>
       <w:numFmt w:val="bullet"/>
       <w:lvlText w:val="o"/>
@@ -2304,8 +2663,100 @@
       </w:rPr>
     </w:lvl>
   </w:abstractNum>
+  <w:abstractNum w:abstractNumId="1" w15:restartNumberingAfterBreak="0">
+    <w:nsid w:val="67D36248"/>
+    <w:multiLevelType w:val="hybridMultilevel"/>
+    <w:tmpl w:val="3FC60852"/>
+    <w:lvl w:ilvl="0" w:tplc="0809000F">
+      <w:start w:val="1"/>
+      <w:numFmt w:val="decimal"/>
+      <w:lvlText w:val="%1."/>
+      <w:lvlJc w:val="left"/>
+      <w:pPr>
+        <w:ind w:left="720" w:hanging="360"/>
+      </w:pPr>
+      <w:rPr>
+        <w:rFonts w:hint="default"/>
+      </w:rPr>
+    </w:lvl>
+    <w:lvl w:ilvl="1" w:tplc="08090019" w:tentative="1">
+      <w:start w:val="1"/>
+      <w:numFmt w:val="lowerLetter"/>
+      <w:lvlText w:val="%2."/>
+      <w:lvlJc w:val="left"/>
+      <w:pPr>
+        <w:ind w:left="1440" w:hanging="360"/>
+      </w:pPr>
+    </w:lvl>
+    <w:lvl w:ilvl="2" w:tplc="0809001B" w:tentative="1">
+      <w:start w:val="1"/>
+      <w:numFmt w:val="lowerRoman"/>
+      <w:lvlText w:val="%3."/>
+      <w:lvlJc w:val="right"/>
+      <w:pPr>
+        <w:ind w:left="2160" w:hanging="180"/>
+      </w:pPr>
+    </w:lvl>
+    <w:lvl w:ilvl="3" w:tplc="0809000F" w:tentative="1">
+      <w:start w:val="1"/>
+      <w:numFmt w:val="decimal"/>
+      <w:lvlText w:val="%4."/>
+      <w:lvlJc w:val="left"/>
+      <w:pPr>
+        <w:ind w:left="2880" w:hanging="360"/>
+      </w:pPr>
+    </w:lvl>
+    <w:lvl w:ilvl="4" w:tplc="08090019" w:tentative="1">
+      <w:start w:val="1"/>
+      <w:numFmt w:val="lowerLetter"/>
+      <w:lvlText w:val="%5."/>
+      <w:lvlJc w:val="left"/>
+      <w:pPr>
+        <w:ind w:left="3600" w:hanging="360"/>
+      </w:pPr>
+    </w:lvl>
+    <w:lvl w:ilvl="5" w:tplc="0809001B" w:tentative="1">
+      <w:start w:val="1"/>
+      <w:numFmt w:val="lowerRoman"/>
+      <w:lvlText w:val="%6."/>
+      <w:lvlJc w:val="right"/>
+      <w:pPr>
+        <w:ind w:left="4320" w:hanging="180"/>
+      </w:pPr>
+    </w:lvl>
+    <w:lvl w:ilvl="6" w:tplc="0809000F" w:tentative="1">
+      <w:start w:val="1"/>
+      <w:numFmt w:val="decimal"/>
+      <w:lvlText w:val="%7."/>
+      <w:lvlJc w:val="left"/>
+      <w:pPr>
+        <w:ind w:left="5040" w:hanging="360"/>
+      </w:pPr>
+    </w:lvl>
+    <w:lvl w:ilvl="7" w:tplc="08090019" w:tentative="1">
+      <w:start w:val="1"/>
+      <w:numFmt w:val="lowerLetter"/>
+      <w:lvlText w:val="%8."/>
+      <w:lvlJc w:val="left"/>
+      <w:pPr>
+        <w:ind w:left="5760" w:hanging="360"/>
+      </w:pPr>
+    </w:lvl>
+    <w:lvl w:ilvl="8" w:tplc="0809001B" w:tentative="1">
+      <w:start w:val="1"/>
+      <w:numFmt w:val="lowerRoman"/>
+      <w:lvlText w:val="%9."/>
+      <w:lvlJc w:val="right"/>
+      <w:pPr>
+        <w:ind w:left="6480" w:hanging="180"/>
+      </w:pPr>
+    </w:lvl>
+  </w:abstractNum>
   <w:num w:numId="1" w16cid:durableId="481701428">
     <w:abstractNumId w:val="0"/>
+  </w:num>
+  <w:num w:numId="2" w16cid:durableId="1155419184">
+    <w:abstractNumId w:val="1"/>
   </w:num>
 </w:numbering>
 </file>
@@ -3623,6 +4074,16 @@
       <w:u w:val="single"/>
     </w:rPr>
   </w:style>
+  <w:style w:type="character" w:styleId="PlaceholderText">
+    <w:name w:val="Placeholder Text"/>
+    <w:basedOn w:val="DefaultParagraphFont"/>
+    <w:uiPriority w:val="99"/>
+    <w:semiHidden/>
+    <w:rsid w:val="00C6322A"/>
+    <w:rPr>
+      <w:color w:val="666666"/>
+    </w:rPr>
+  </w:style>
 </w:styles>
 </file>
 
@@ -3752,19 +4213,19 @@
                 <c:formatCode>General</c:formatCode>
                 <c:ptCount val="5"/>
                 <c:pt idx="0">
-                  <c:v>10000</c:v>
+                  <c:v>1000000</c:v>
                 </c:pt>
                 <c:pt idx="1">
-                  <c:v>40000</c:v>
+                  <c:v>4000000</c:v>
                 </c:pt>
                 <c:pt idx="2">
-                  <c:v>90000</c:v>
+                  <c:v>9000000</c:v>
                 </c:pt>
                 <c:pt idx="3">
-                  <c:v>160000</c:v>
+                  <c:v>16000000</c:v>
                 </c:pt>
                 <c:pt idx="4">
-                  <c:v>250000</c:v>
+                  <c:v>25000000</c:v>
                 </c:pt>
               </c:numCache>
             </c:numRef>
@@ -3776,19 +4237,19 @@
                 <c:formatCode>General</c:formatCode>
                 <c:ptCount val="5"/>
                 <c:pt idx="0">
-                  <c:v>5.0199999999999996</c:v>
+                  <c:v>1.45</c:v>
                 </c:pt>
                 <c:pt idx="1">
-                  <c:v>5.2969999999999997</c:v>
+                  <c:v>2.0699999999999998</c:v>
                 </c:pt>
                 <c:pt idx="2">
-                  <c:v>4.74</c:v>
+                  <c:v>2.56</c:v>
                 </c:pt>
                 <c:pt idx="3">
-                  <c:v>3.57</c:v>
+                  <c:v>2.84</c:v>
                 </c:pt>
                 <c:pt idx="4">
-                  <c:v>3.3</c:v>
+                  <c:v>2.76</c:v>
                 </c:pt>
               </c:numCache>
             </c:numRef>
@@ -3839,19 +4300,19 @@
                 <c:formatCode>General</c:formatCode>
                 <c:ptCount val="5"/>
                 <c:pt idx="0">
-                  <c:v>10000</c:v>
+                  <c:v>1000000</c:v>
                 </c:pt>
                 <c:pt idx="1">
-                  <c:v>40000</c:v>
+                  <c:v>4000000</c:v>
                 </c:pt>
                 <c:pt idx="2">
-                  <c:v>90000</c:v>
+                  <c:v>9000000</c:v>
                 </c:pt>
                 <c:pt idx="3">
-                  <c:v>160000</c:v>
+                  <c:v>16000000</c:v>
                 </c:pt>
                 <c:pt idx="4">
-                  <c:v>250000</c:v>
+                  <c:v>25000000</c:v>
                 </c:pt>
               </c:numCache>
             </c:numRef>
@@ -3863,19 +4324,19 @@
                 <c:formatCode>General</c:formatCode>
                 <c:ptCount val="5"/>
                 <c:pt idx="0">
-                  <c:v>3.35</c:v>
+                  <c:v>2.88</c:v>
                 </c:pt>
                 <c:pt idx="1">
-                  <c:v>4.33</c:v>
+                  <c:v>3.31</c:v>
                 </c:pt>
                 <c:pt idx="2">
-                  <c:v>5.6</c:v>
+                  <c:v>4.62</c:v>
                 </c:pt>
                 <c:pt idx="3">
-                  <c:v>5.8</c:v>
+                  <c:v>3.6</c:v>
                 </c:pt>
                 <c:pt idx="4">
-                  <c:v>5.88</c:v>
+                  <c:v>2.42</c:v>
                 </c:pt>
               </c:numCache>
             </c:numRef>
@@ -3896,7 +4357,7 @@
               <c:strCache>
                 <c:ptCount val="1"/>
                 <c:pt idx="0">
-                  <c:v>Perfect Linear Speedup</c:v>
+                  <c:v>Amdahl's Law</c:v>
                 </c:pt>
               </c:strCache>
             </c:strRef>
@@ -3926,19 +4387,19 @@
                 <c:formatCode>General</c:formatCode>
                 <c:ptCount val="5"/>
                 <c:pt idx="0">
-                  <c:v>10000</c:v>
+                  <c:v>1000000</c:v>
                 </c:pt>
                 <c:pt idx="1">
-                  <c:v>40000</c:v>
+                  <c:v>4000000</c:v>
                 </c:pt>
                 <c:pt idx="2">
-                  <c:v>90000</c:v>
+                  <c:v>9000000</c:v>
                 </c:pt>
                 <c:pt idx="3">
-                  <c:v>160000</c:v>
+                  <c:v>16000000</c:v>
                 </c:pt>
                 <c:pt idx="4">
-                  <c:v>250000</c:v>
+                  <c:v>25000000</c:v>
                 </c:pt>
               </c:numCache>
             </c:numRef>
@@ -3950,19 +4411,19 @@
                 <c:formatCode>General</c:formatCode>
                 <c:ptCount val="5"/>
                 <c:pt idx="0">
-                  <c:v>1</c:v>
+                  <c:v>6.98</c:v>
                 </c:pt>
                 <c:pt idx="1">
-                  <c:v>2</c:v>
+                  <c:v>6.98</c:v>
                 </c:pt>
                 <c:pt idx="2">
-                  <c:v>3</c:v>
+                  <c:v>6.98</c:v>
                 </c:pt>
                 <c:pt idx="3">
-                  <c:v>4</c:v>
+                  <c:v>6.98</c:v>
                 </c:pt>
                 <c:pt idx="4">
-                  <c:v>5</c:v>
+                  <c:v>6.98</c:v>
                 </c:pt>
               </c:numCache>
             </c:numRef>
@@ -3971,6 +4432,93 @@
           <c:extLst>
             <c:ext xmlns:c16="http://schemas.microsoft.com/office/drawing/2014/chart" uri="{C3380CC4-5D6E-409C-BE32-E72D297353CC}">
               <c16:uniqueId val="{00000003-0C52-4B4D-9545-053E03C9EAC1}"/>
+            </c:ext>
+          </c:extLst>
+        </c:ser>
+        <c:ser>
+          <c:idx val="3"/>
+          <c:order val="3"/>
+          <c:tx>
+            <c:strRef>
+              <c:f>Sheet1!$E$1</c:f>
+              <c:strCache>
+                <c:ptCount val="1"/>
+                <c:pt idx="0">
+                  <c:v>Ideal Speedup</c:v>
+                </c:pt>
+              </c:strCache>
+            </c:strRef>
+          </c:tx>
+          <c:spPr>
+            <a:ln w="34925" cap="rnd">
+              <a:solidFill>
+                <a:schemeClr val="accent4"/>
+              </a:solidFill>
+              <a:round/>
+            </a:ln>
+            <a:effectLst>
+              <a:outerShdw blurRad="57150" dist="19050" dir="5400000" algn="ctr" rotWithShape="0">
+                <a:srgbClr val="000000">
+                  <a:alpha val="63000"/>
+                </a:srgbClr>
+              </a:outerShdw>
+            </a:effectLst>
+          </c:spPr>
+          <c:marker>
+            <c:symbol val="none"/>
+          </c:marker>
+          <c:cat>
+            <c:numRef>
+              <c:f>Sheet1!$A$2:$A$6</c:f>
+              <c:numCache>
+                <c:formatCode>General</c:formatCode>
+                <c:ptCount val="5"/>
+                <c:pt idx="0">
+                  <c:v>1000000</c:v>
+                </c:pt>
+                <c:pt idx="1">
+                  <c:v>4000000</c:v>
+                </c:pt>
+                <c:pt idx="2">
+                  <c:v>9000000</c:v>
+                </c:pt>
+                <c:pt idx="3">
+                  <c:v>16000000</c:v>
+                </c:pt>
+                <c:pt idx="4">
+                  <c:v>25000000</c:v>
+                </c:pt>
+              </c:numCache>
+            </c:numRef>
+          </c:cat>
+          <c:val>
+            <c:numRef>
+              <c:f>Sheet1!$E$2:$E$6</c:f>
+              <c:numCache>
+                <c:formatCode>General</c:formatCode>
+                <c:ptCount val="5"/>
+                <c:pt idx="0">
+                  <c:v>8</c:v>
+                </c:pt>
+                <c:pt idx="1">
+                  <c:v>8</c:v>
+                </c:pt>
+                <c:pt idx="2">
+                  <c:v>8</c:v>
+                </c:pt>
+                <c:pt idx="3">
+                  <c:v>8</c:v>
+                </c:pt>
+                <c:pt idx="4">
+                  <c:v>8</c:v>
+                </c:pt>
+              </c:numCache>
+            </c:numRef>
+          </c:val>
+          <c:smooth val="0"/>
+          <c:extLst>
+            <c:ext xmlns:c16="http://schemas.microsoft.com/office/drawing/2014/chart" uri="{C3380CC4-5D6E-409C-BE32-E72D297353CC}">
+              <c16:uniqueId val="{00000000-3D3F-4F34-A8A3-82C1376FA2FD}"/>
             </c:ext>
           </c:extLst>
         </c:ser>
@@ -4139,7 +4687,7 @@
                 </a:r>
                 <a:r>
                   <a:rPr lang="en-GB" baseline="0"/>
-                  <a:t> (ts/tp)</a:t>
+                  <a:t> (t1/tp)</a:t>
                 </a:r>
                 <a:endParaRPr lang="en-GB"/>
               </a:p>
@@ -4300,6 +4848,765 @@
 </c:chartSpace>
 </file>
 
+<file path=word/charts/chart2.xml><?xml version="1.0" encoding="utf-8"?>
+<c:chartSpace xmlns:c="http://schemas.openxmlformats.org/drawingml/2006/chart" xmlns:a="http://schemas.openxmlformats.org/drawingml/2006/main" xmlns:r="http://schemas.openxmlformats.org/officeDocument/2006/relationships" xmlns:c16r2="http://schemas.microsoft.com/office/drawing/2015/06/chart">
+  <c:date1904 val="0"/>
+  <c:lang val="en-US"/>
+  <c:roundedCorners val="0"/>
+  <mc:AlternateContent xmlns:mc="http://schemas.openxmlformats.org/markup-compatibility/2006">
+    <mc:Choice xmlns:c14="http://schemas.microsoft.com/office/drawing/2007/8/2/chart" Requires="c14">
+      <c14:style val="102"/>
+    </mc:Choice>
+    <mc:Fallback>
+      <c:style val="2"/>
+    </mc:Fallback>
+  </mc:AlternateContent>
+  <c:chart>
+    <c:title>
+      <c:tx>
+        <c:rich>
+          <a:bodyPr rot="0" spcFirstLastPara="1" vertOverflow="ellipsis" vert="horz" wrap="square" anchor="ctr" anchorCtr="1"/>
+          <a:lstStyle/>
+          <a:p>
+            <a:pPr>
+              <a:defRPr sz="1600" b="1" i="0" u="none" strike="noStrike" kern="1200" spc="100" baseline="0">
+                <a:solidFill>
+                  <a:schemeClr val="lt1">
+                    <a:lumMod val="95000"/>
+                  </a:schemeClr>
+                </a:solidFill>
+                <a:effectLst>
+                  <a:outerShdw blurRad="50800" dist="38100" dir="5400000" algn="t" rotWithShape="0">
+                    <a:prstClr val="black">
+                      <a:alpha val="40000"/>
+                    </a:prstClr>
+                  </a:outerShdw>
+                </a:effectLst>
+                <a:latin typeface="+mn-lt"/>
+                <a:ea typeface="+mn-ea"/>
+                <a:cs typeface="+mn-cs"/>
+              </a:defRPr>
+            </a:pPr>
+            <a:r>
+              <a:rPr lang="en-GB"/>
+              <a:t>Increasing search density </a:t>
+            </a:r>
+          </a:p>
+        </c:rich>
+      </c:tx>
+      <c:overlay val="0"/>
+      <c:spPr>
+        <a:noFill/>
+        <a:ln>
+          <a:noFill/>
+        </a:ln>
+        <a:effectLst/>
+      </c:spPr>
+      <c:txPr>
+        <a:bodyPr rot="0" spcFirstLastPara="1" vertOverflow="ellipsis" vert="horz" wrap="square" anchor="ctr" anchorCtr="1"/>
+        <a:lstStyle/>
+        <a:p>
+          <a:pPr>
+            <a:defRPr sz="1600" b="1" i="0" u="none" strike="noStrike" kern="1200" spc="100" baseline="0">
+              <a:solidFill>
+                <a:schemeClr val="lt1">
+                  <a:lumMod val="95000"/>
+                </a:schemeClr>
+              </a:solidFill>
+              <a:effectLst>
+                <a:outerShdw blurRad="50800" dist="38100" dir="5400000" algn="t" rotWithShape="0">
+                  <a:prstClr val="black">
+                    <a:alpha val="40000"/>
+                  </a:prstClr>
+                </a:outerShdw>
+              </a:effectLst>
+              <a:latin typeface="+mn-lt"/>
+              <a:ea typeface="+mn-ea"/>
+              <a:cs typeface="+mn-cs"/>
+            </a:defRPr>
+          </a:pPr>
+          <a:endParaRPr lang="en-US"/>
+        </a:p>
+      </c:txPr>
+    </c:title>
+    <c:autoTitleDeleted val="0"/>
+    <c:plotArea>
+      <c:layout/>
+      <c:lineChart>
+        <c:grouping val="standard"/>
+        <c:varyColors val="0"/>
+        <c:ser>
+          <c:idx val="0"/>
+          <c:order val="0"/>
+          <c:tx>
+            <c:strRef>
+              <c:f>Sheet1!$B$1</c:f>
+              <c:strCache>
+                <c:ptCount val="1"/>
+                <c:pt idx="0">
+                  <c:v>Laptop Time (ms)</c:v>
+                </c:pt>
+              </c:strCache>
+            </c:strRef>
+          </c:tx>
+          <c:spPr>
+            <a:ln w="34925" cap="rnd">
+              <a:solidFill>
+                <a:schemeClr val="accent1"/>
+              </a:solidFill>
+              <a:round/>
+            </a:ln>
+            <a:effectLst>
+              <a:outerShdw blurRad="57150" dist="19050" dir="5400000" algn="ctr" rotWithShape="0">
+                <a:srgbClr val="000000">
+                  <a:alpha val="63000"/>
+                </a:srgbClr>
+              </a:outerShdw>
+            </a:effectLst>
+          </c:spPr>
+          <c:marker>
+            <c:symbol val="none"/>
+          </c:marker>
+          <c:cat>
+            <c:numRef>
+              <c:f>Sheet1!$A$2:$A$6</c:f>
+              <c:numCache>
+                <c:formatCode>General</c:formatCode>
+                <c:ptCount val="5"/>
+                <c:pt idx="0">
+                  <c:v>16000</c:v>
+                </c:pt>
+                <c:pt idx="1">
+                  <c:v>32000</c:v>
+                </c:pt>
+                <c:pt idx="2">
+                  <c:v>48000</c:v>
+                </c:pt>
+                <c:pt idx="3">
+                  <c:v>64000</c:v>
+                </c:pt>
+                <c:pt idx="4">
+                  <c:v>80000</c:v>
+                </c:pt>
+              </c:numCache>
+            </c:numRef>
+          </c:cat>
+          <c:val>
+            <c:numRef>
+              <c:f>Sheet1!$B$2:$B$6</c:f>
+              <c:numCache>
+                <c:formatCode>General</c:formatCode>
+                <c:ptCount val="5"/>
+                <c:pt idx="0">
+                  <c:v>2.09</c:v>
+                </c:pt>
+                <c:pt idx="1">
+                  <c:v>2.48</c:v>
+                </c:pt>
+                <c:pt idx="2">
+                  <c:v>2.81</c:v>
+                </c:pt>
+                <c:pt idx="3">
+                  <c:v>2.98</c:v>
+                </c:pt>
+                <c:pt idx="4">
+                  <c:v>3.07</c:v>
+                </c:pt>
+              </c:numCache>
+            </c:numRef>
+          </c:val>
+          <c:smooth val="0"/>
+          <c:extLst>
+            <c:ext xmlns:c16="http://schemas.microsoft.com/office/drawing/2014/chart" uri="{C3380CC4-5D6E-409C-BE32-E72D297353CC}">
+              <c16:uniqueId val="{00000000-A129-4261-9A8D-ACC904BB7898}"/>
+            </c:ext>
+          </c:extLst>
+        </c:ser>
+        <c:ser>
+          <c:idx val="1"/>
+          <c:order val="1"/>
+          <c:tx>
+            <c:strRef>
+              <c:f>Sheet1!$C$1</c:f>
+              <c:strCache>
+                <c:ptCount val="1"/>
+                <c:pt idx="0">
+                  <c:v>Server Time (ms)</c:v>
+                </c:pt>
+              </c:strCache>
+            </c:strRef>
+          </c:tx>
+          <c:spPr>
+            <a:ln w="34925" cap="rnd">
+              <a:solidFill>
+                <a:schemeClr val="accent2"/>
+              </a:solidFill>
+              <a:round/>
+            </a:ln>
+            <a:effectLst>
+              <a:outerShdw blurRad="57150" dist="19050" dir="5400000" algn="ctr" rotWithShape="0">
+                <a:srgbClr val="000000">
+                  <a:alpha val="63000"/>
+                </a:srgbClr>
+              </a:outerShdw>
+            </a:effectLst>
+          </c:spPr>
+          <c:marker>
+            <c:symbol val="none"/>
+          </c:marker>
+          <c:cat>
+            <c:numRef>
+              <c:f>Sheet1!$A$2:$A$6</c:f>
+              <c:numCache>
+                <c:formatCode>General</c:formatCode>
+                <c:ptCount val="5"/>
+                <c:pt idx="0">
+                  <c:v>16000</c:v>
+                </c:pt>
+                <c:pt idx="1">
+                  <c:v>32000</c:v>
+                </c:pt>
+                <c:pt idx="2">
+                  <c:v>48000</c:v>
+                </c:pt>
+                <c:pt idx="3">
+                  <c:v>64000</c:v>
+                </c:pt>
+                <c:pt idx="4">
+                  <c:v>80000</c:v>
+                </c:pt>
+              </c:numCache>
+            </c:numRef>
+          </c:cat>
+          <c:val>
+            <c:numRef>
+              <c:f>Sheet1!$C$2:$C$6</c:f>
+              <c:numCache>
+                <c:formatCode>General</c:formatCode>
+                <c:ptCount val="5"/>
+                <c:pt idx="0">
+                  <c:v>3.05</c:v>
+                </c:pt>
+                <c:pt idx="1">
+                  <c:v>2.69</c:v>
+                </c:pt>
+                <c:pt idx="2">
+                  <c:v>3.28</c:v>
+                </c:pt>
+                <c:pt idx="3">
+                  <c:v>3.39</c:v>
+                </c:pt>
+                <c:pt idx="4">
+                  <c:v>3.43</c:v>
+                </c:pt>
+              </c:numCache>
+            </c:numRef>
+          </c:val>
+          <c:smooth val="0"/>
+          <c:extLst>
+            <c:ext xmlns:c16="http://schemas.microsoft.com/office/drawing/2014/chart" uri="{C3380CC4-5D6E-409C-BE32-E72D297353CC}">
+              <c16:uniqueId val="{00000001-A129-4261-9A8D-ACC904BB7898}"/>
+            </c:ext>
+          </c:extLst>
+        </c:ser>
+        <c:ser>
+          <c:idx val="2"/>
+          <c:order val="2"/>
+          <c:tx>
+            <c:strRef>
+              <c:f>Sheet1!$D$1</c:f>
+              <c:strCache>
+                <c:ptCount val="1"/>
+                <c:pt idx="0">
+                  <c:v>Amdahl's Law</c:v>
+                </c:pt>
+              </c:strCache>
+            </c:strRef>
+          </c:tx>
+          <c:spPr>
+            <a:ln w="34925" cap="rnd">
+              <a:solidFill>
+                <a:schemeClr val="accent3"/>
+              </a:solidFill>
+              <a:round/>
+            </a:ln>
+            <a:effectLst>
+              <a:outerShdw blurRad="57150" dist="19050" dir="5400000" algn="ctr" rotWithShape="0">
+                <a:srgbClr val="000000">
+                  <a:alpha val="63000"/>
+                </a:srgbClr>
+              </a:outerShdw>
+            </a:effectLst>
+          </c:spPr>
+          <c:marker>
+            <c:symbol val="none"/>
+          </c:marker>
+          <c:cat>
+            <c:numRef>
+              <c:f>Sheet1!$A$2:$A$6</c:f>
+              <c:numCache>
+                <c:formatCode>General</c:formatCode>
+                <c:ptCount val="5"/>
+                <c:pt idx="0">
+                  <c:v>16000</c:v>
+                </c:pt>
+                <c:pt idx="1">
+                  <c:v>32000</c:v>
+                </c:pt>
+                <c:pt idx="2">
+                  <c:v>48000</c:v>
+                </c:pt>
+                <c:pt idx="3">
+                  <c:v>64000</c:v>
+                </c:pt>
+                <c:pt idx="4">
+                  <c:v>80000</c:v>
+                </c:pt>
+              </c:numCache>
+            </c:numRef>
+          </c:cat>
+          <c:val>
+            <c:numRef>
+              <c:f>Sheet1!$D$2:$D$6</c:f>
+              <c:numCache>
+                <c:formatCode>General</c:formatCode>
+                <c:ptCount val="5"/>
+                <c:pt idx="0">
+                  <c:v>6.98</c:v>
+                </c:pt>
+                <c:pt idx="1">
+                  <c:v>6.98</c:v>
+                </c:pt>
+                <c:pt idx="2">
+                  <c:v>6.98</c:v>
+                </c:pt>
+                <c:pt idx="3">
+                  <c:v>6.98</c:v>
+                </c:pt>
+                <c:pt idx="4">
+                  <c:v>6.98</c:v>
+                </c:pt>
+              </c:numCache>
+            </c:numRef>
+          </c:val>
+          <c:smooth val="0"/>
+          <c:extLst>
+            <c:ext xmlns:c16="http://schemas.microsoft.com/office/drawing/2014/chart" uri="{C3380CC4-5D6E-409C-BE32-E72D297353CC}">
+              <c16:uniqueId val="{00000003-A129-4261-9A8D-ACC904BB7898}"/>
+            </c:ext>
+          </c:extLst>
+        </c:ser>
+        <c:ser>
+          <c:idx val="3"/>
+          <c:order val="3"/>
+          <c:tx>
+            <c:strRef>
+              <c:f>Sheet1!$E$1</c:f>
+              <c:strCache>
+                <c:ptCount val="1"/>
+                <c:pt idx="0">
+                  <c:v>Ideal Speedup</c:v>
+                </c:pt>
+              </c:strCache>
+            </c:strRef>
+          </c:tx>
+          <c:spPr>
+            <a:ln w="34925" cap="rnd">
+              <a:solidFill>
+                <a:schemeClr val="accent4"/>
+              </a:solidFill>
+              <a:round/>
+            </a:ln>
+            <a:effectLst>
+              <a:outerShdw blurRad="57150" dist="19050" dir="5400000" algn="ctr" rotWithShape="0">
+                <a:srgbClr val="000000">
+                  <a:alpha val="63000"/>
+                </a:srgbClr>
+              </a:outerShdw>
+            </a:effectLst>
+          </c:spPr>
+          <c:marker>
+            <c:symbol val="none"/>
+          </c:marker>
+          <c:cat>
+            <c:numRef>
+              <c:f>Sheet1!$A$2:$A$6</c:f>
+              <c:numCache>
+                <c:formatCode>General</c:formatCode>
+                <c:ptCount val="5"/>
+                <c:pt idx="0">
+                  <c:v>16000</c:v>
+                </c:pt>
+                <c:pt idx="1">
+                  <c:v>32000</c:v>
+                </c:pt>
+                <c:pt idx="2">
+                  <c:v>48000</c:v>
+                </c:pt>
+                <c:pt idx="3">
+                  <c:v>64000</c:v>
+                </c:pt>
+                <c:pt idx="4">
+                  <c:v>80000</c:v>
+                </c:pt>
+              </c:numCache>
+            </c:numRef>
+          </c:cat>
+          <c:val>
+            <c:numRef>
+              <c:f>Sheet1!$E$2:$E$6</c:f>
+              <c:numCache>
+                <c:formatCode>General</c:formatCode>
+                <c:ptCount val="5"/>
+                <c:pt idx="0">
+                  <c:v>8</c:v>
+                </c:pt>
+                <c:pt idx="1">
+                  <c:v>8</c:v>
+                </c:pt>
+                <c:pt idx="2">
+                  <c:v>8</c:v>
+                </c:pt>
+                <c:pt idx="3">
+                  <c:v>8</c:v>
+                </c:pt>
+                <c:pt idx="4">
+                  <c:v>8</c:v>
+                </c:pt>
+              </c:numCache>
+            </c:numRef>
+          </c:val>
+          <c:smooth val="0"/>
+          <c:extLst>
+            <c:ext xmlns:c16="http://schemas.microsoft.com/office/drawing/2014/chart" uri="{C3380CC4-5D6E-409C-BE32-E72D297353CC}">
+              <c16:uniqueId val="{00000000-4AE4-4714-A90D-7752C9B40ED3}"/>
+            </c:ext>
+          </c:extLst>
+        </c:ser>
+        <c:dLbls>
+          <c:showLegendKey val="0"/>
+          <c:showVal val="0"/>
+          <c:showCatName val="0"/>
+          <c:showSerName val="0"/>
+          <c:showPercent val="0"/>
+          <c:showBubbleSize val="0"/>
+        </c:dLbls>
+        <c:smooth val="0"/>
+        <c:axId val="1559411568"/>
+        <c:axId val="1559401968"/>
+      </c:lineChart>
+      <c:catAx>
+        <c:axId val="1559411568"/>
+        <c:scaling>
+          <c:orientation val="minMax"/>
+        </c:scaling>
+        <c:delete val="0"/>
+        <c:axPos val="b"/>
+        <c:title>
+          <c:tx>
+            <c:rich>
+              <a:bodyPr rot="0" spcFirstLastPara="1" vertOverflow="ellipsis" vert="horz" wrap="square" anchor="ctr" anchorCtr="1"/>
+              <a:lstStyle/>
+              <a:p>
+                <a:pPr>
+                  <a:defRPr sz="900" b="1" i="0" u="none" strike="noStrike" kern="1200" cap="all" baseline="0">
+                    <a:solidFill>
+                      <a:schemeClr val="lt1">
+                        <a:lumMod val="85000"/>
+                      </a:schemeClr>
+                    </a:solidFill>
+                    <a:latin typeface="+mn-lt"/>
+                    <a:ea typeface="+mn-ea"/>
+                    <a:cs typeface="+mn-cs"/>
+                  </a:defRPr>
+                </a:pPr>
+                <a:r>
+                  <a:rPr lang="en-GB"/>
+                  <a:t>Search</a:t>
+                </a:r>
+                <a:r>
+                  <a:rPr lang="en-GB" baseline="0"/>
+                  <a:t> density (size of searches array)</a:t>
+                </a:r>
+                <a:endParaRPr lang="en-GB"/>
+              </a:p>
+            </c:rich>
+          </c:tx>
+          <c:overlay val="0"/>
+          <c:spPr>
+            <a:noFill/>
+            <a:ln>
+              <a:noFill/>
+            </a:ln>
+            <a:effectLst/>
+          </c:spPr>
+          <c:txPr>
+            <a:bodyPr rot="0" spcFirstLastPara="1" vertOverflow="ellipsis" vert="horz" wrap="square" anchor="ctr" anchorCtr="1"/>
+            <a:lstStyle/>
+            <a:p>
+              <a:pPr>
+                <a:defRPr sz="900" b="1" i="0" u="none" strike="noStrike" kern="1200" cap="all" baseline="0">
+                  <a:solidFill>
+                    <a:schemeClr val="lt1">
+                      <a:lumMod val="85000"/>
+                    </a:schemeClr>
+                  </a:solidFill>
+                  <a:latin typeface="+mn-lt"/>
+                  <a:ea typeface="+mn-ea"/>
+                  <a:cs typeface="+mn-cs"/>
+                </a:defRPr>
+              </a:pPr>
+              <a:endParaRPr lang="en-GB"/>
+            </a:p>
+          </c:txPr>
+        </c:title>
+        <c:numFmt formatCode="General" sourceLinked="1"/>
+        <c:majorTickMark val="none"/>
+        <c:minorTickMark val="none"/>
+        <c:tickLblPos val="nextTo"/>
+        <c:spPr>
+          <a:noFill/>
+          <a:ln w="9525" cap="flat" cmpd="sng" algn="ctr">
+            <a:solidFill>
+              <a:schemeClr val="lt1">
+                <a:lumMod val="95000"/>
+                <a:alpha val="10000"/>
+              </a:schemeClr>
+            </a:solidFill>
+            <a:round/>
+          </a:ln>
+          <a:effectLst/>
+        </c:spPr>
+        <c:txPr>
+          <a:bodyPr rot="-60000000" spcFirstLastPara="1" vertOverflow="ellipsis" vert="horz" wrap="square" anchor="ctr" anchorCtr="1"/>
+          <a:lstStyle/>
+          <a:p>
+            <a:pPr>
+              <a:defRPr sz="900" b="0" i="0" u="none" strike="noStrike" kern="1200" baseline="0">
+                <a:solidFill>
+                  <a:schemeClr val="lt1">
+                    <a:lumMod val="85000"/>
+                  </a:schemeClr>
+                </a:solidFill>
+                <a:latin typeface="+mn-lt"/>
+                <a:ea typeface="+mn-ea"/>
+                <a:cs typeface="+mn-cs"/>
+              </a:defRPr>
+            </a:pPr>
+            <a:endParaRPr lang="en-US"/>
+          </a:p>
+        </c:txPr>
+        <c:crossAx val="1559401968"/>
+        <c:crosses val="autoZero"/>
+        <c:auto val="1"/>
+        <c:lblAlgn val="ctr"/>
+        <c:lblOffset val="100"/>
+        <c:noMultiLvlLbl val="0"/>
+      </c:catAx>
+      <c:valAx>
+        <c:axId val="1559401968"/>
+        <c:scaling>
+          <c:orientation val="minMax"/>
+        </c:scaling>
+        <c:delete val="0"/>
+        <c:axPos val="l"/>
+        <c:majorGridlines>
+          <c:spPr>
+            <a:ln w="9525" cap="flat" cmpd="sng" algn="ctr">
+              <a:solidFill>
+                <a:schemeClr val="lt1">
+                  <a:lumMod val="95000"/>
+                  <a:alpha val="10000"/>
+                </a:schemeClr>
+              </a:solidFill>
+              <a:round/>
+            </a:ln>
+            <a:effectLst/>
+          </c:spPr>
+        </c:majorGridlines>
+        <c:title>
+          <c:tx>
+            <c:rich>
+              <a:bodyPr rot="-5400000" spcFirstLastPara="1" vertOverflow="ellipsis" vert="horz" wrap="square" anchor="ctr" anchorCtr="1"/>
+              <a:lstStyle/>
+              <a:p>
+                <a:pPr>
+                  <a:defRPr sz="900" b="1" i="0" u="none" strike="noStrike" kern="1200" cap="all" baseline="0">
+                    <a:solidFill>
+                      <a:schemeClr val="lt1">
+                        <a:lumMod val="85000"/>
+                      </a:schemeClr>
+                    </a:solidFill>
+                    <a:latin typeface="+mn-lt"/>
+                    <a:ea typeface="+mn-ea"/>
+                    <a:cs typeface="+mn-cs"/>
+                  </a:defRPr>
+                </a:pPr>
+                <a:r>
+                  <a:rPr lang="en-GB"/>
+                  <a:t>Speedup</a:t>
+                </a:r>
+                <a:r>
+                  <a:rPr lang="en-GB" baseline="0"/>
+                  <a:t> ()T1/Tp)</a:t>
+                </a:r>
+                <a:endParaRPr lang="en-GB"/>
+              </a:p>
+            </c:rich>
+          </c:tx>
+          <c:overlay val="0"/>
+          <c:spPr>
+            <a:noFill/>
+            <a:ln>
+              <a:noFill/>
+            </a:ln>
+            <a:effectLst/>
+          </c:spPr>
+          <c:txPr>
+            <a:bodyPr rot="-5400000" spcFirstLastPara="1" vertOverflow="ellipsis" vert="horz" wrap="square" anchor="ctr" anchorCtr="1"/>
+            <a:lstStyle/>
+            <a:p>
+              <a:pPr>
+                <a:defRPr sz="900" b="1" i="0" u="none" strike="noStrike" kern="1200" cap="all" baseline="0">
+                  <a:solidFill>
+                    <a:schemeClr val="lt1">
+                      <a:lumMod val="85000"/>
+                    </a:schemeClr>
+                  </a:solidFill>
+                  <a:latin typeface="+mn-lt"/>
+                  <a:ea typeface="+mn-ea"/>
+                  <a:cs typeface="+mn-cs"/>
+                </a:defRPr>
+              </a:pPr>
+              <a:endParaRPr lang="en-GB"/>
+            </a:p>
+          </c:txPr>
+        </c:title>
+        <c:numFmt formatCode="General" sourceLinked="1"/>
+        <c:majorTickMark val="none"/>
+        <c:minorTickMark val="none"/>
+        <c:tickLblPos val="nextTo"/>
+        <c:spPr>
+          <a:noFill/>
+          <a:ln>
+            <a:noFill/>
+          </a:ln>
+          <a:effectLst/>
+        </c:spPr>
+        <c:txPr>
+          <a:bodyPr rot="-60000000" spcFirstLastPara="1" vertOverflow="ellipsis" vert="horz" wrap="square" anchor="ctr" anchorCtr="1"/>
+          <a:lstStyle/>
+          <a:p>
+            <a:pPr>
+              <a:defRPr sz="900" b="0" i="0" u="none" strike="noStrike" kern="1200" baseline="0">
+                <a:solidFill>
+                  <a:schemeClr val="lt1">
+                    <a:lumMod val="85000"/>
+                  </a:schemeClr>
+                </a:solidFill>
+                <a:latin typeface="+mn-lt"/>
+                <a:ea typeface="+mn-ea"/>
+                <a:cs typeface="+mn-cs"/>
+              </a:defRPr>
+            </a:pPr>
+            <a:endParaRPr lang="en-US"/>
+          </a:p>
+        </c:txPr>
+        <c:crossAx val="1559411568"/>
+        <c:crosses val="autoZero"/>
+        <c:crossBetween val="between"/>
+      </c:valAx>
+      <c:spPr>
+        <a:noFill/>
+        <a:ln>
+          <a:noFill/>
+        </a:ln>
+        <a:effectLst/>
+      </c:spPr>
+    </c:plotArea>
+    <c:legend>
+      <c:legendPos val="b"/>
+      <c:overlay val="0"/>
+      <c:spPr>
+        <a:noFill/>
+        <a:ln>
+          <a:noFill/>
+        </a:ln>
+        <a:effectLst/>
+      </c:spPr>
+      <c:txPr>
+        <a:bodyPr rot="0" spcFirstLastPara="1" vertOverflow="ellipsis" vert="horz" wrap="square" anchor="ctr" anchorCtr="1"/>
+        <a:lstStyle/>
+        <a:p>
+          <a:pPr>
+            <a:defRPr sz="900" b="0" i="0" u="none" strike="noStrike" kern="1200" baseline="0">
+              <a:solidFill>
+                <a:schemeClr val="lt1">
+                  <a:lumMod val="85000"/>
+                </a:schemeClr>
+              </a:solidFill>
+              <a:latin typeface="+mn-lt"/>
+              <a:ea typeface="+mn-ea"/>
+              <a:cs typeface="+mn-cs"/>
+            </a:defRPr>
+          </a:pPr>
+          <a:endParaRPr lang="en-US"/>
+        </a:p>
+      </c:txPr>
+    </c:legend>
+    <c:plotVisOnly val="1"/>
+    <c:dispBlanksAs val="gap"/>
+    <c:showDLblsOverMax val="0"/>
+    <c:extLst>
+      <c:ext xmlns:c16r3="http://schemas.microsoft.com/office/drawing/2017/03/chart" uri="{56B9EC1D-385E-4148-901F-78D8002777C0}">
+        <c16r3:dataDisplayOptions16>
+          <c16r3:dispNaAsBlank val="1"/>
+        </c16r3:dataDisplayOptions16>
+      </c:ext>
+    </c:extLst>
+  </c:chart>
+  <c:spPr>
+    <a:gradFill flip="none" rotWithShape="1">
+      <a:gsLst>
+        <a:gs pos="0">
+          <a:schemeClr val="dk1">
+            <a:lumMod val="65000"/>
+            <a:lumOff val="35000"/>
+          </a:schemeClr>
+        </a:gs>
+        <a:gs pos="100000">
+          <a:schemeClr val="dk1">
+            <a:lumMod val="85000"/>
+            <a:lumOff val="15000"/>
+          </a:schemeClr>
+        </a:gs>
+      </a:gsLst>
+      <a:path path="circle">
+        <a:fillToRect l="50000" t="50000" r="50000" b="50000"/>
+      </a:path>
+      <a:tileRect/>
+    </a:gradFill>
+    <a:ln>
+      <a:noFill/>
+    </a:ln>
+    <a:effectLst/>
+  </c:spPr>
+  <c:txPr>
+    <a:bodyPr/>
+    <a:lstStyle/>
+    <a:p>
+      <a:pPr>
+        <a:defRPr/>
+      </a:pPr>
+      <a:endParaRPr lang="en-US"/>
+    </a:p>
+  </c:txPr>
+  <c:externalData r:id="rId3">
+    <c:autoUpdate val="0"/>
+  </c:externalData>
+</c:chartSpace>
+</file>
+
 <file path=word/charts/colors1.xml><?xml version="1.0" encoding="utf-8"?>
 <cs:colorStyle xmlns:cs="http://schemas.microsoft.com/office/drawing/2012/chartStyle" xmlns:a="http://schemas.openxmlformats.org/drawingml/2006/main" meth="cycle" id="10">
   <a:schemeClr val="accent1"/>
@@ -4340,7 +5647,543 @@
 </cs:colorStyle>
 </file>
 
+<file path=word/charts/colors2.xml><?xml version="1.0" encoding="utf-8"?>
+<cs:colorStyle xmlns:cs="http://schemas.microsoft.com/office/drawing/2012/chartStyle" xmlns:a="http://schemas.openxmlformats.org/drawingml/2006/main" meth="cycle" id="10">
+  <a:schemeClr val="accent1"/>
+  <a:schemeClr val="accent2"/>
+  <a:schemeClr val="accent3"/>
+  <a:schemeClr val="accent4"/>
+  <a:schemeClr val="accent5"/>
+  <a:schemeClr val="accent6"/>
+  <cs:variation/>
+  <cs:variation>
+    <a:lumMod val="60000"/>
+  </cs:variation>
+  <cs:variation>
+    <a:lumMod val="80000"/>
+    <a:lumOff val="20000"/>
+  </cs:variation>
+  <cs:variation>
+    <a:lumMod val="80000"/>
+  </cs:variation>
+  <cs:variation>
+    <a:lumMod val="60000"/>
+    <a:lumOff val="40000"/>
+  </cs:variation>
+  <cs:variation>
+    <a:lumMod val="50000"/>
+  </cs:variation>
+  <cs:variation>
+    <a:lumMod val="70000"/>
+    <a:lumOff val="30000"/>
+  </cs:variation>
+  <cs:variation>
+    <a:lumMod val="70000"/>
+  </cs:variation>
+  <cs:variation>
+    <a:lumMod val="50000"/>
+    <a:lumOff val="50000"/>
+  </cs:variation>
+</cs:colorStyle>
+</file>
+
 <file path=word/charts/style1.xml><?xml version="1.0" encoding="utf-8"?>
+<cs:chartStyle xmlns:cs="http://schemas.microsoft.com/office/drawing/2012/chartStyle" xmlns:a="http://schemas.openxmlformats.org/drawingml/2006/main" id="233">
+  <cs:axisTitle>
+    <cs:lnRef idx="0"/>
+    <cs:fillRef idx="0"/>
+    <cs:effectRef idx="0"/>
+    <cs:fontRef idx="minor">
+      <a:schemeClr val="lt1">
+        <a:lumMod val="85000"/>
+      </a:schemeClr>
+    </cs:fontRef>
+    <cs:defRPr sz="900" b="1" kern="1200" cap="all"/>
+  </cs:axisTitle>
+  <cs:categoryAxis>
+    <cs:lnRef idx="0"/>
+    <cs:fillRef idx="0"/>
+    <cs:effectRef idx="0"/>
+    <cs:fontRef idx="minor">
+      <a:schemeClr val="lt1">
+        <a:lumMod val="85000"/>
+      </a:schemeClr>
+    </cs:fontRef>
+    <cs:spPr>
+      <a:ln w="9525" cap="flat" cmpd="sng" algn="ctr">
+        <a:solidFill>
+          <a:schemeClr val="lt1">
+            <a:lumMod val="95000"/>
+            <a:alpha val="10000"/>
+          </a:schemeClr>
+        </a:solidFill>
+        <a:round/>
+      </a:ln>
+    </cs:spPr>
+    <cs:defRPr sz="900" kern="1200"/>
+  </cs:categoryAxis>
+  <cs:chartArea>
+    <cs:lnRef idx="0"/>
+    <cs:fillRef idx="0"/>
+    <cs:effectRef idx="0"/>
+    <cs:fontRef idx="minor">
+      <a:schemeClr val="dk1"/>
+    </cs:fontRef>
+    <cs:spPr>
+      <a:gradFill flip="none" rotWithShape="1">
+        <a:gsLst>
+          <a:gs pos="0">
+            <a:schemeClr val="dk1">
+              <a:lumMod val="65000"/>
+              <a:lumOff val="35000"/>
+            </a:schemeClr>
+          </a:gs>
+          <a:gs pos="100000">
+            <a:schemeClr val="dk1">
+              <a:lumMod val="85000"/>
+              <a:lumOff val="15000"/>
+            </a:schemeClr>
+          </a:gs>
+        </a:gsLst>
+        <a:path path="circle">
+          <a:fillToRect l="50000" t="50000" r="50000" b="50000"/>
+        </a:path>
+        <a:tileRect/>
+      </a:gradFill>
+    </cs:spPr>
+    <cs:defRPr sz="1000" kern="1200"/>
+  </cs:chartArea>
+  <cs:dataLabel>
+    <cs:lnRef idx="0"/>
+    <cs:fillRef idx="0"/>
+    <cs:effectRef idx="0"/>
+    <cs:fontRef idx="minor">
+      <a:schemeClr val="lt1">
+        <a:lumMod val="85000"/>
+      </a:schemeClr>
+    </cs:fontRef>
+    <cs:defRPr sz="900" kern="1200"/>
+  </cs:dataLabel>
+  <cs:dataLabelCallout>
+    <cs:lnRef idx="0"/>
+    <cs:fillRef idx="0"/>
+    <cs:effectRef idx="0"/>
+    <cs:fontRef idx="minor">
+      <a:schemeClr val="dk1">
+        <a:lumMod val="65000"/>
+        <a:lumOff val="35000"/>
+      </a:schemeClr>
+    </cs:fontRef>
+    <cs:spPr>
+      <a:solidFill>
+        <a:schemeClr val="lt1"/>
+      </a:solidFill>
+    </cs:spPr>
+    <cs:defRPr sz="900" kern="1200"/>
+    <cs:bodyPr rot="0" spcFirstLastPara="1" vertOverflow="clip" horzOverflow="clip" vert="horz" wrap="square" lIns="36576" tIns="18288" rIns="36576" bIns="18288" anchor="ctr" anchorCtr="1">
+      <a:spAutoFit/>
+    </cs:bodyPr>
+  </cs:dataLabelCallout>
+  <cs:dataPoint>
+    <cs:lnRef idx="0"/>
+    <cs:fillRef idx="3">
+      <cs:styleClr val="auto"/>
+    </cs:fillRef>
+    <cs:effectRef idx="3"/>
+    <cs:fontRef idx="minor">
+      <a:schemeClr val="tx1"/>
+    </cs:fontRef>
+  </cs:dataPoint>
+  <cs:dataPoint3D>
+    <cs:lnRef idx="0"/>
+    <cs:fillRef idx="3">
+      <cs:styleClr val="auto"/>
+    </cs:fillRef>
+    <cs:effectRef idx="3"/>
+    <cs:fontRef idx="minor">
+      <a:schemeClr val="tx1"/>
+    </cs:fontRef>
+  </cs:dataPoint3D>
+  <cs:dataPointLine>
+    <cs:lnRef idx="0">
+      <cs:styleClr val="auto"/>
+    </cs:lnRef>
+    <cs:fillRef idx="3"/>
+    <cs:effectRef idx="3"/>
+    <cs:fontRef idx="minor">
+      <a:schemeClr val="tx1"/>
+    </cs:fontRef>
+    <cs:spPr>
+      <a:ln w="34925" cap="rnd">
+        <a:solidFill>
+          <a:schemeClr val="phClr"/>
+        </a:solidFill>
+        <a:round/>
+      </a:ln>
+    </cs:spPr>
+  </cs:dataPointLine>
+  <cs:dataPointMarker>
+    <cs:lnRef idx="0">
+      <cs:styleClr val="auto"/>
+    </cs:lnRef>
+    <cs:fillRef idx="3">
+      <cs:styleClr val="auto"/>
+    </cs:fillRef>
+    <cs:effectRef idx="3"/>
+    <cs:fontRef idx="minor">
+      <a:schemeClr val="tx1"/>
+    </cs:fontRef>
+    <cs:spPr>
+      <a:ln w="9525">
+        <a:solidFill>
+          <a:schemeClr val="phClr"/>
+        </a:solidFill>
+        <a:round/>
+      </a:ln>
+    </cs:spPr>
+  </cs:dataPointMarker>
+  <cs:dataPointMarkerLayout symbol="circle" size="6"/>
+  <cs:dataPointWireframe>
+    <cs:lnRef idx="0">
+      <cs:styleClr val="auto"/>
+    </cs:lnRef>
+    <cs:fillRef idx="3"/>
+    <cs:effectRef idx="3"/>
+    <cs:fontRef idx="minor">
+      <a:schemeClr val="tx1"/>
+    </cs:fontRef>
+    <cs:spPr>
+      <a:ln w="9525" cap="rnd">
+        <a:solidFill>
+          <a:schemeClr val="phClr"/>
+        </a:solidFill>
+        <a:round/>
+      </a:ln>
+    </cs:spPr>
+  </cs:dataPointWireframe>
+  <cs:dataTable>
+    <cs:lnRef idx="0"/>
+    <cs:fillRef idx="0"/>
+    <cs:effectRef idx="0"/>
+    <cs:fontRef idx="minor">
+      <a:schemeClr val="lt1">
+        <a:lumMod val="85000"/>
+      </a:schemeClr>
+    </cs:fontRef>
+    <cs:spPr>
+      <a:ln w="9525">
+        <a:solidFill>
+          <a:schemeClr val="lt1">
+            <a:lumMod val="95000"/>
+            <a:alpha val="54000"/>
+          </a:schemeClr>
+        </a:solidFill>
+      </a:ln>
+    </cs:spPr>
+    <cs:defRPr sz="900" kern="1200"/>
+  </cs:dataTable>
+  <cs:downBar>
+    <cs:lnRef idx="0"/>
+    <cs:fillRef idx="0"/>
+    <cs:effectRef idx="0"/>
+    <cs:fontRef idx="minor">
+      <a:schemeClr val="tx1"/>
+    </cs:fontRef>
+    <cs:spPr>
+      <a:solidFill>
+        <a:schemeClr val="dk1">
+          <a:lumMod val="75000"/>
+          <a:lumOff val="25000"/>
+        </a:schemeClr>
+      </a:solidFill>
+      <a:ln w="9525">
+        <a:solidFill>
+          <a:schemeClr val="lt1">
+            <a:lumMod val="95000"/>
+            <a:alpha val="54000"/>
+          </a:schemeClr>
+        </a:solidFill>
+      </a:ln>
+    </cs:spPr>
+  </cs:downBar>
+  <cs:dropLine>
+    <cs:lnRef idx="0"/>
+    <cs:fillRef idx="0"/>
+    <cs:effectRef idx="0"/>
+    <cs:fontRef idx="minor">
+      <a:schemeClr val="tx1"/>
+    </cs:fontRef>
+    <cs:spPr>
+      <a:ln w="9525">
+        <a:solidFill>
+          <a:schemeClr val="lt1">
+            <a:lumMod val="95000"/>
+            <a:alpha val="54000"/>
+          </a:schemeClr>
+        </a:solidFill>
+        <a:prstDash val="dash"/>
+      </a:ln>
+    </cs:spPr>
+  </cs:dropLine>
+  <cs:errorBar>
+    <cs:lnRef idx="0"/>
+    <cs:fillRef idx="0"/>
+    <cs:effectRef idx="0"/>
+    <cs:fontRef idx="minor">
+      <a:schemeClr val="tx1"/>
+    </cs:fontRef>
+    <cs:spPr>
+      <a:ln w="9525" cap="flat" cmpd="sng" algn="ctr">
+        <a:solidFill>
+          <a:schemeClr val="lt1">
+            <a:lumMod val="95000"/>
+          </a:schemeClr>
+        </a:solidFill>
+        <a:round/>
+      </a:ln>
+    </cs:spPr>
+  </cs:errorBar>
+  <cs:floor>
+    <cs:lnRef idx="0"/>
+    <cs:fillRef idx="0"/>
+    <cs:effectRef idx="0"/>
+    <cs:fontRef idx="minor">
+      <a:schemeClr val="tx1"/>
+    </cs:fontRef>
+  </cs:floor>
+  <cs:gridlineMajor>
+    <cs:lnRef idx="0"/>
+    <cs:fillRef idx="0"/>
+    <cs:effectRef idx="0"/>
+    <cs:fontRef idx="minor">
+      <a:schemeClr val="tx1"/>
+    </cs:fontRef>
+    <cs:spPr>
+      <a:ln w="9525" cap="flat" cmpd="sng" algn="ctr">
+        <a:solidFill>
+          <a:schemeClr val="lt1">
+            <a:lumMod val="95000"/>
+            <a:alpha val="10000"/>
+          </a:schemeClr>
+        </a:solidFill>
+        <a:round/>
+      </a:ln>
+    </cs:spPr>
+  </cs:gridlineMajor>
+  <cs:gridlineMinor>
+    <cs:lnRef idx="0"/>
+    <cs:fillRef idx="0"/>
+    <cs:effectRef idx="0"/>
+    <cs:fontRef idx="minor">
+      <a:schemeClr val="tx1"/>
+    </cs:fontRef>
+    <cs:spPr>
+      <a:ln>
+        <a:solidFill>
+          <a:schemeClr val="lt1">
+            <a:lumMod val="95000"/>
+            <a:alpha val="5000"/>
+          </a:schemeClr>
+        </a:solidFill>
+      </a:ln>
+    </cs:spPr>
+  </cs:gridlineMinor>
+  <cs:hiLoLine>
+    <cs:lnRef idx="0"/>
+    <cs:fillRef idx="0"/>
+    <cs:effectRef idx="0"/>
+    <cs:fontRef idx="minor">
+      <a:schemeClr val="tx1"/>
+    </cs:fontRef>
+    <cs:spPr>
+      <a:ln w="9525">
+        <a:solidFill>
+          <a:schemeClr val="lt1">
+            <a:lumMod val="95000"/>
+            <a:alpha val="54000"/>
+          </a:schemeClr>
+        </a:solidFill>
+        <a:prstDash val="dash"/>
+      </a:ln>
+    </cs:spPr>
+  </cs:hiLoLine>
+  <cs:leaderLine>
+    <cs:lnRef idx="0"/>
+    <cs:fillRef idx="0"/>
+    <cs:effectRef idx="0"/>
+    <cs:fontRef idx="minor">
+      <a:schemeClr val="tx1"/>
+    </cs:fontRef>
+    <cs:spPr>
+      <a:ln w="9525">
+        <a:solidFill>
+          <a:schemeClr val="lt1">
+            <a:lumMod val="95000"/>
+            <a:alpha val="54000"/>
+          </a:schemeClr>
+        </a:solidFill>
+      </a:ln>
+    </cs:spPr>
+  </cs:leaderLine>
+  <cs:legend>
+    <cs:lnRef idx="0"/>
+    <cs:fillRef idx="0"/>
+    <cs:effectRef idx="0"/>
+    <cs:fontRef idx="minor">
+      <a:schemeClr val="lt1">
+        <a:lumMod val="85000"/>
+      </a:schemeClr>
+    </cs:fontRef>
+    <cs:defRPr sz="900" kern="1200"/>
+  </cs:legend>
+  <cs:plotArea>
+    <cs:lnRef idx="0"/>
+    <cs:fillRef idx="0"/>
+    <cs:effectRef idx="0"/>
+    <cs:fontRef idx="minor">
+      <a:schemeClr val="tx1"/>
+    </cs:fontRef>
+  </cs:plotArea>
+  <cs:plotArea3D>
+    <cs:lnRef idx="0"/>
+    <cs:fillRef idx="0"/>
+    <cs:effectRef idx="0"/>
+    <cs:fontRef idx="minor">
+      <a:schemeClr val="tx1"/>
+    </cs:fontRef>
+  </cs:plotArea3D>
+  <cs:seriesAxis>
+    <cs:lnRef idx="0"/>
+    <cs:fillRef idx="0"/>
+    <cs:effectRef idx="0"/>
+    <cs:fontRef idx="minor">
+      <a:schemeClr val="lt1">
+        <a:lumMod val="85000"/>
+      </a:schemeClr>
+    </cs:fontRef>
+    <cs:spPr>
+      <a:ln w="12700" cap="flat" cmpd="sng" algn="ctr">
+        <a:solidFill>
+          <a:schemeClr val="lt1">
+            <a:lumMod val="95000"/>
+            <a:alpha val="54000"/>
+          </a:schemeClr>
+        </a:solidFill>
+        <a:round/>
+      </a:ln>
+    </cs:spPr>
+    <cs:defRPr sz="900" kern="1200"/>
+  </cs:seriesAxis>
+  <cs:seriesLine>
+    <cs:lnRef idx="0"/>
+    <cs:fillRef idx="0"/>
+    <cs:effectRef idx="0"/>
+    <cs:fontRef idx="minor">
+      <a:schemeClr val="lt1"/>
+    </cs:fontRef>
+    <cs:spPr>
+      <a:ln w="9525" cap="flat" cmpd="sng" algn="ctr">
+        <a:solidFill>
+          <a:schemeClr val="lt1">
+            <a:lumMod val="95000"/>
+            <a:alpha val="54000"/>
+          </a:schemeClr>
+        </a:solidFill>
+        <a:round/>
+      </a:ln>
+    </cs:spPr>
+  </cs:seriesLine>
+  <cs:title>
+    <cs:lnRef idx="0"/>
+    <cs:fillRef idx="0"/>
+    <cs:effectRef idx="0"/>
+    <cs:fontRef idx="minor">
+      <a:schemeClr val="lt1">
+        <a:lumMod val="95000"/>
+      </a:schemeClr>
+    </cs:fontRef>
+    <cs:defRPr sz="1600" b="1" kern="1200" spc="100" baseline="0">
+      <a:effectLst>
+        <a:outerShdw blurRad="50800" dist="38100" dir="5400000" algn="t" rotWithShape="0">
+          <a:prstClr val="black">
+            <a:alpha val="40000"/>
+          </a:prstClr>
+        </a:outerShdw>
+      </a:effectLst>
+    </cs:defRPr>
+  </cs:title>
+  <cs:trendline>
+    <cs:lnRef idx="0">
+      <cs:styleClr val="auto"/>
+    </cs:lnRef>
+    <cs:fillRef idx="0"/>
+    <cs:effectRef idx="0"/>
+    <cs:fontRef idx="minor">
+      <a:schemeClr val="tx1"/>
+    </cs:fontRef>
+    <cs:spPr>
+      <a:ln w="19050" cap="rnd">
+        <a:solidFill>
+          <a:schemeClr val="phClr"/>
+        </a:solidFill>
+      </a:ln>
+    </cs:spPr>
+  </cs:trendline>
+  <cs:trendlineLabel>
+    <cs:lnRef idx="0"/>
+    <cs:fillRef idx="0"/>
+    <cs:effectRef idx="0"/>
+    <cs:fontRef idx="minor">
+      <a:schemeClr val="lt1">
+        <a:lumMod val="85000"/>
+      </a:schemeClr>
+    </cs:fontRef>
+    <cs:defRPr sz="900" kern="1200"/>
+  </cs:trendlineLabel>
+  <cs:upBar>
+    <cs:lnRef idx="0"/>
+    <cs:fillRef idx="0"/>
+    <cs:effectRef idx="0"/>
+    <cs:fontRef idx="minor">
+      <a:schemeClr val="tx1"/>
+    </cs:fontRef>
+    <cs:spPr>
+      <a:solidFill>
+        <a:schemeClr val="lt1"/>
+      </a:solidFill>
+      <a:ln w="9525">
+        <a:solidFill>
+          <a:schemeClr val="lt1">
+            <a:lumMod val="95000"/>
+            <a:alpha val="54000"/>
+          </a:schemeClr>
+        </a:solidFill>
+      </a:ln>
+    </cs:spPr>
+  </cs:upBar>
+  <cs:valueAxis>
+    <cs:lnRef idx="0"/>
+    <cs:fillRef idx="0"/>
+    <cs:effectRef idx="0"/>
+    <cs:fontRef idx="minor">
+      <a:schemeClr val="lt1">
+        <a:lumMod val="85000"/>
+      </a:schemeClr>
+    </cs:fontRef>
+    <cs:defRPr sz="900" kern="1200"/>
+  </cs:valueAxis>
+  <cs:wall>
+    <cs:lnRef idx="0"/>
+    <cs:fillRef idx="0"/>
+    <cs:effectRef idx="0"/>
+    <cs:fontRef idx="minor">
+      <a:schemeClr val="tx1"/>
+    </cs:fontRef>
+  </cs:wall>
+</cs:chartStyle>
+</file>
+
+<file path=word/charts/style2.xml><?xml version="1.0" encoding="utf-8"?>
 <cs:chartStyle xmlns:cs="http://schemas.microsoft.com/office/drawing/2012/chartStyle" xmlns:a="http://schemas.openxmlformats.org/drawingml/2006/main" id="233">
   <cs:axisTitle>
     <cs:lnRef idx="0"/>
@@ -5129,4 +6972,16 @@
     </a:ext>
   </a:extLst>
 </a:theme>
+</file>
+
+<file path=customXml/item1.xml><?xml version="1.0" encoding="utf-8"?>
+<b:Sources xmlns:b="http://schemas.openxmlformats.org/officeDocument/2006/bibliography" xmlns="http://schemas.openxmlformats.org/officeDocument/2006/bibliography" SelectedStyle="\APASixthEditionOfficeOnline.xsl" StyleName="APA" Version="6"/>
+</file>
+
+<file path=customXml/itemProps1.xml><?xml version="1.0" encoding="utf-8"?>
+<ds:datastoreItem xmlns:ds="http://schemas.openxmlformats.org/officeDocument/2006/customXml" ds:itemID="{04C5BE1C-7D5A-4D75-9125-B6851FB4E8D6}">
+  <ds:schemaRefs>
+    <ds:schemaRef ds:uri="http://schemas.openxmlformats.org/officeDocument/2006/bibliography"/>
+  </ds:schemaRefs>
+</ds:datastoreItem>
 </file>
</xml_diff>